<commit_message>
gun layout + scaling + maps
hid 20 guns throughout the scene, with varying degrees of difficulty to find
scene modifications
updated game design document
created map outlining the level + gun locations
</commit_message>
<xml_diff>
--- a/Game Design Document.docx
+++ b/Game Design Document.docx
@@ -609,7 +609,153 @@
           <w:szCs w:val="24"/>
           <w14:ligatures w14:val="none"/>
         </w:rPr>
-        <w:t xml:space="preserve">Users can find health syringes by killing enemies or by searching nearby the ambulances scattered around the street. They can also potentially find more ammunition by searching around the National Guard tanks around the street as well. </w:t>
+        <w:t xml:space="preserve">Users can find health syringes </w:t>
+      </w:r>
+      <w:r>
+        <w:rPr>
+          <w:rFonts w:ascii="Times New Roman" w:eastAsia="Times New Roman" w:hAnsi="Times New Roman" w:cs="Times New Roman"/>
+          <w:color w:val="2D3B45"/>
+          <w:kern w:val="0"/>
+          <w:sz w:val="24"/>
+          <w:szCs w:val="24"/>
+          <w14:ligatures w14:val="none"/>
+        </w:rPr>
+        <w:t xml:space="preserve">and ammunition </w:t>
+      </w:r>
+      <w:r>
+        <w:rPr>
+          <w:rFonts w:ascii="Times New Roman" w:eastAsia="Times New Roman" w:hAnsi="Times New Roman" w:cs="Times New Roman"/>
+          <w:color w:val="2D3B45"/>
+          <w:kern w:val="0"/>
+          <w:sz w:val="24"/>
+          <w:szCs w:val="24"/>
+          <w14:ligatures w14:val="none"/>
+        </w:rPr>
+        <w:t>by killing enemies</w:t>
+      </w:r>
+      <w:r>
+        <w:rPr>
+          <w:rFonts w:ascii="Times New Roman" w:eastAsia="Times New Roman" w:hAnsi="Times New Roman" w:cs="Times New Roman"/>
+          <w:color w:val="2D3B45"/>
+          <w:kern w:val="0"/>
+          <w:sz w:val="24"/>
+          <w:szCs w:val="24"/>
+          <w14:ligatures w14:val="none"/>
+        </w:rPr>
+        <w:t>.</w:t>
+      </w:r>
+      <w:r>
+        <w:rPr>
+          <w:rFonts w:ascii="Times New Roman" w:eastAsia="Times New Roman" w:hAnsi="Times New Roman" w:cs="Times New Roman"/>
+          <w:color w:val="2D3B45"/>
+          <w:kern w:val="0"/>
+          <w:sz w:val="24"/>
+          <w:szCs w:val="24"/>
+          <w14:ligatures w14:val="none"/>
+        </w:rPr>
+        <w:t xml:space="preserve"> There are three types of guns users can use: handguns, shotguns, and rifles. These guns are hidden throughout the level, and users can pick up new guns to use once they’re found. Below is a map outlining where all the guns are located in our game</w:t>
+      </w:r>
+      <w:r>
+        <w:rPr>
+          <w:rFonts w:ascii="Times New Roman" w:eastAsia="Times New Roman" w:hAnsi="Times New Roman" w:cs="Times New Roman"/>
+          <w:color w:val="2D3B45"/>
+          <w:kern w:val="0"/>
+          <w:sz w:val="24"/>
+          <w:szCs w:val="24"/>
+          <w14:ligatures w14:val="none"/>
+        </w:rPr>
+        <w:t xml:space="preserve"> (along with the boundaries outlined from a top down view showing the limitations of where users can navigate to</w:t>
+      </w:r>
+      <w:r>
+        <w:rPr>
+          <w:rFonts w:ascii="Times New Roman" w:eastAsia="Times New Roman" w:hAnsi="Times New Roman" w:cs="Times New Roman"/>
+          <w:color w:val="2D3B45"/>
+          <w:kern w:val="0"/>
+          <w:sz w:val="24"/>
+          <w:szCs w:val="24"/>
+          <w14:ligatures w14:val="none"/>
+        </w:rPr>
+        <w:t>:</w:t>
+      </w:r>
+    </w:p>
+    <w:p>
+      <w:pPr>
+        <w:shd w:val="clear" w:color="auto" w:fill="FFFFFF"/>
+        <w:spacing w:before="180" w:after="180" w:line="240" w:lineRule="auto"/>
+        <w:ind w:left="1080"/>
+        <w:rPr>
+          <w:rFonts w:ascii="Times New Roman" w:eastAsia="Times New Roman" w:hAnsi="Times New Roman" w:cs="Times New Roman"/>
+          <w:color w:val="2D3B45"/>
+          <w:kern w:val="0"/>
+          <w:sz w:val="24"/>
+          <w:szCs w:val="24"/>
+          <w14:ligatures w14:val="none"/>
+        </w:rPr>
+      </w:pPr>
+      <w:r>
+        <w:rPr>
+          <w:noProof/>
+        </w:rPr>
+        <w:lastRenderedPageBreak/>
+        <w:drawing>
+          <wp:inline distT="0" distB="0" distL="0" distR="0" wp14:anchorId="65D298D6" wp14:editId="57A800F1">
+            <wp:extent cx="3900488" cy="3662576"/>
+            <wp:effectExtent l="0" t="0" r="5080" b="0"/>
+            <wp:docPr id="654158432" name="Picture 1"/>
+            <wp:cNvGraphicFramePr>
+              <a:graphicFrameLocks xmlns:a="http://schemas.openxmlformats.org/drawingml/2006/main" noChangeAspect="1"/>
+            </wp:cNvGraphicFramePr>
+            <a:graphic xmlns:a="http://schemas.openxmlformats.org/drawingml/2006/main">
+              <a:graphicData uri="http://schemas.openxmlformats.org/drawingml/2006/picture">
+                <pic:pic xmlns:pic="http://schemas.openxmlformats.org/drawingml/2006/picture">
+                  <pic:nvPicPr>
+                    <pic:cNvPr id="0" name="Picture 1"/>
+                    <pic:cNvPicPr>
+                      <a:picLocks noChangeAspect="1" noChangeArrowheads="1"/>
+                    </pic:cNvPicPr>
+                  </pic:nvPicPr>
+                  <pic:blipFill>
+                    <a:blip r:embed="rId5" cstate="print">
+                      <a:extLst>
+                        <a:ext uri="{28A0092B-C50C-407E-A947-70E740481C1C}">
+                          <a14:useLocalDpi xmlns:a14="http://schemas.microsoft.com/office/drawing/2010/main" val="0"/>
+                        </a:ext>
+                      </a:extLst>
+                    </a:blip>
+                    <a:srcRect/>
+                    <a:stretch>
+                      <a:fillRect/>
+                    </a:stretch>
+                  </pic:blipFill>
+                  <pic:spPr bwMode="auto">
+                    <a:xfrm>
+                      <a:off x="0" y="0"/>
+                      <a:ext cx="3903918" cy="3665796"/>
+                    </a:xfrm>
+                    <a:prstGeom prst="rect">
+                      <a:avLst/>
+                    </a:prstGeom>
+                    <a:noFill/>
+                    <a:ln>
+                      <a:noFill/>
+                    </a:ln>
+                  </pic:spPr>
+                </pic:pic>
+              </a:graphicData>
+            </a:graphic>
+          </wp:inline>
+        </w:drawing>
+      </w:r>
+      <w:r>
+        <w:rPr>
+          <w:rFonts w:ascii="Times New Roman" w:eastAsia="Times New Roman" w:hAnsi="Times New Roman" w:cs="Times New Roman"/>
+          <w:color w:val="2D3B45"/>
+          <w:kern w:val="0"/>
+          <w:sz w:val="24"/>
+          <w:szCs w:val="24"/>
+          <w14:ligatures w14:val="none"/>
+        </w:rPr>
+        <w:t xml:space="preserve"> </w:t>
       </w:r>
     </w:p>
     <w:p>
@@ -787,7 +933,6 @@
           <w:szCs w:val="28"/>
           <w14:ligatures w14:val="none"/>
         </w:rPr>
-        <w:lastRenderedPageBreak/>
         <w:t>User interface (UI) and controls (locomotion strategy, manipulation, what is shown to the user, etc.)</w:t>
       </w:r>
     </w:p>
@@ -985,7 +1130,7 @@
           <w:szCs w:val="22"/>
         </w:rPr>
       </w:pPr>
-      <w:hyperlink r:id="rId5" w:history="1">
+      <w:hyperlink r:id="rId6" w:history="1">
         <w:r>
           <w:rPr>
             <w:rStyle w:val="Hyperlink"/>
@@ -1014,7 +1159,7 @@
           <w:szCs w:val="22"/>
         </w:rPr>
       </w:pPr>
-      <w:hyperlink r:id="rId6" w:history="1">
+      <w:hyperlink r:id="rId7" w:history="1">
         <w:r>
           <w:rPr>
             <w:rStyle w:val="Hyperlink"/>
@@ -1043,7 +1188,7 @@
           <w:szCs w:val="22"/>
         </w:rPr>
       </w:pPr>
-      <w:hyperlink r:id="rId7" w:history="1">
+      <w:hyperlink r:id="rId8" w:history="1">
         <w:r>
           <w:rPr>
             <w:rStyle w:val="Hyperlink"/>
@@ -1072,7 +1217,7 @@
           <w:szCs w:val="22"/>
         </w:rPr>
       </w:pPr>
-      <w:hyperlink r:id="rId8" w:history="1">
+      <w:hyperlink r:id="rId9" w:history="1">
         <w:r>
           <w:rPr>
             <w:rStyle w:val="Hyperlink"/>
@@ -1101,7 +1246,7 @@
           <w:szCs w:val="22"/>
         </w:rPr>
       </w:pPr>
-      <w:hyperlink r:id="rId9" w:history="1">
+      <w:hyperlink r:id="rId10" w:history="1">
         <w:r>
           <w:rPr>
             <w:rStyle w:val="Hyperlink"/>
@@ -1130,7 +1275,7 @@
           <w:szCs w:val="22"/>
         </w:rPr>
       </w:pPr>
-      <w:hyperlink r:id="rId10" w:history="1">
+      <w:hyperlink r:id="rId11" w:history="1">
         <w:r>
           <w:rPr>
             <w:rStyle w:val="Hyperlink"/>
@@ -1159,7 +1304,7 @@
           <w:szCs w:val="22"/>
         </w:rPr>
       </w:pPr>
-      <w:hyperlink r:id="rId11" w:history="1">
+      <w:hyperlink r:id="rId12" w:history="1">
         <w:r>
           <w:rPr>
             <w:rStyle w:val="Hyperlink"/>
@@ -1188,7 +1333,7 @@
           <w:szCs w:val="22"/>
         </w:rPr>
       </w:pPr>
-      <w:hyperlink r:id="rId12" w:history="1">
+      <w:hyperlink r:id="rId13" w:history="1">
         <w:r>
           <w:rPr>
             <w:rStyle w:val="Hyperlink"/>
@@ -1217,7 +1362,7 @@
           <w:szCs w:val="22"/>
         </w:rPr>
       </w:pPr>
-      <w:hyperlink r:id="rId13" w:history="1">
+      <w:hyperlink r:id="rId14" w:history="1">
         <w:r>
           <w:rPr>
             <w:rStyle w:val="Hyperlink"/>
@@ -1246,7 +1391,7 @@
           <w:szCs w:val="22"/>
         </w:rPr>
       </w:pPr>
-      <w:hyperlink r:id="rId14" w:history="1">
+      <w:hyperlink r:id="rId15" w:history="1">
         <w:r>
           <w:rPr>
             <w:rStyle w:val="Hyperlink"/>
@@ -1275,7 +1420,7 @@
           <w:szCs w:val="22"/>
         </w:rPr>
       </w:pPr>
-      <w:hyperlink r:id="rId15" w:history="1">
+      <w:hyperlink r:id="rId16" w:history="1">
         <w:r>
           <w:rPr>
             <w:rStyle w:val="Hyperlink"/>
@@ -1304,7 +1449,7 @@
           <w:szCs w:val="22"/>
         </w:rPr>
       </w:pPr>
-      <w:hyperlink r:id="rId16" w:history="1">
+      <w:hyperlink r:id="rId17" w:history="1">
         <w:r>
           <w:rPr>
             <w:rStyle w:val="Hyperlink"/>
@@ -2529,6 +2674,7 @@
   <w:style w:type="character" w:default="1" w:styleId="DefaultParagraphFont">
     <w:name w:val="Default Paragraph Font"/>
     <w:uiPriority w:val="1"/>
+    <w:semiHidden/>
     <w:unhideWhenUsed/>
   </w:style>
   <w:style w:type="table" w:default="1" w:styleId="TableNormal">

</xml_diff>

<commit_message>
game design doc complete
final additions to game design document
</commit_message>
<xml_diff>
--- a/Game Design Document.docx
+++ b/Game Design Document.docx
@@ -14,6 +14,7 @@
           <w:kern w:val="0"/>
           <w:sz w:val="28"/>
           <w:szCs w:val="28"/>
+          <w:u w:val="single"/>
           <w14:ligatures w14:val="none"/>
         </w:rPr>
       </w:pPr>
@@ -26,11 +27,146 @@
           <w:kern w:val="0"/>
           <w:sz w:val="28"/>
           <w:szCs w:val="28"/>
-          <w14:ligatures w14:val="none"/>
-        </w:rPr>
-        <w:t xml:space="preserve">Executive </w:t>
-      </w:r>
-      <w:r>
+          <w:u w:val="single"/>
+          <w14:ligatures w14:val="none"/>
+        </w:rPr>
+        <w:t>Game Summary</w:t>
+      </w:r>
+    </w:p>
+    <w:p>
+      <w:pPr>
+        <w:shd w:val="clear" w:color="auto" w:fill="FFFFFF"/>
+        <w:spacing w:before="180" w:after="180" w:line="240" w:lineRule="auto"/>
+        <w:ind w:left="720"/>
+        <w:rPr>
+          <w:rFonts w:ascii="Times New Roman" w:eastAsia="Times New Roman" w:hAnsi="Times New Roman" w:cs="Times New Roman"/>
+          <w:color w:val="2D3B45"/>
+          <w:kern w:val="0"/>
+          <w:sz w:val="24"/>
+          <w:szCs w:val="24"/>
+          <w14:ligatures w14:val="none"/>
+        </w:rPr>
+      </w:pPr>
+      <w:r>
+        <w:rPr>
+          <w:rFonts w:ascii="Times New Roman" w:eastAsia="Times New Roman" w:hAnsi="Times New Roman" w:cs="Times New Roman"/>
+          <w:color w:val="2D3B45"/>
+          <w:kern w:val="0"/>
+          <w:sz w:val="24"/>
+          <w:szCs w:val="24"/>
+          <w14:ligatures w14:val="none"/>
+        </w:rPr>
+        <w:t>·       Game Concept: a VR FPS (first person shooter) horror experience, inspired by Left 4 Dead 2 VR.</w:t>
+      </w:r>
+    </w:p>
+    <w:p>
+      <w:pPr>
+        <w:shd w:val="clear" w:color="auto" w:fill="FFFFFF"/>
+        <w:spacing w:before="180" w:after="180" w:line="240" w:lineRule="auto"/>
+        <w:ind w:left="720"/>
+        <w:rPr>
+          <w:rFonts w:ascii="Times New Roman" w:eastAsia="Times New Roman" w:hAnsi="Times New Roman" w:cs="Times New Roman"/>
+          <w:color w:val="2D3B45"/>
+          <w:kern w:val="0"/>
+          <w:sz w:val="24"/>
+          <w:szCs w:val="24"/>
+          <w14:ligatures w14:val="none"/>
+        </w:rPr>
+      </w:pPr>
+      <w:r>
+        <w:rPr>
+          <w:rFonts w:ascii="Times New Roman" w:eastAsia="Times New Roman" w:hAnsi="Times New Roman" w:cs="Times New Roman"/>
+          <w:color w:val="2D3B45"/>
+          <w:kern w:val="0"/>
+          <w:sz w:val="24"/>
+          <w:szCs w:val="24"/>
+          <w14:ligatures w14:val="none"/>
+        </w:rPr>
+        <w:t>·       Genre/Aesthetic: Dark, horror. From a visual aesthetic standpoint, we wanted it to feel realistic/lifelike to really convey a sense of horror/desperation to survive against the realistic-looking threats.</w:t>
+      </w:r>
+    </w:p>
+    <w:p>
+      <w:pPr>
+        <w:shd w:val="clear" w:color="auto" w:fill="FFFFFF"/>
+        <w:spacing w:before="180" w:after="180" w:line="240" w:lineRule="auto"/>
+        <w:ind w:left="720"/>
+        <w:rPr>
+          <w:rFonts w:ascii="Times New Roman" w:eastAsia="Times New Roman" w:hAnsi="Times New Roman" w:cs="Times New Roman"/>
+          <w:color w:val="2D3B45"/>
+          <w:kern w:val="0"/>
+          <w:sz w:val="24"/>
+          <w:szCs w:val="24"/>
+          <w14:ligatures w14:val="none"/>
+        </w:rPr>
+      </w:pPr>
+      <w:r>
+        <w:rPr>
+          <w:rFonts w:ascii="Times New Roman" w:eastAsia="Times New Roman" w:hAnsi="Times New Roman" w:cs="Times New Roman"/>
+          <w:color w:val="2D3B45"/>
+          <w:kern w:val="0"/>
+          <w:sz w:val="24"/>
+          <w:szCs w:val="24"/>
+          <w14:ligatures w14:val="none"/>
+        </w:rPr>
+        <w:t>·       Target Audience: Teenagers or older – the visuals are realistic in their portrayal of violence/gore, and the experience might be offsetting for a younger audience. The ideal target audience would be those who love the horror genre (i.e. movies, shows, traditional games) – our game seeks to provide these fanatics with a first person, personalized, interactive horror experience</w:t>
+      </w:r>
+    </w:p>
+    <w:p>
+      <w:pPr>
+        <w:shd w:val="clear" w:color="auto" w:fill="FFFFFF"/>
+        <w:spacing w:before="180" w:after="180" w:line="240" w:lineRule="auto"/>
+        <w:ind w:left="720"/>
+        <w:rPr>
+          <w:rFonts w:ascii="Times New Roman" w:eastAsia="Times New Roman" w:hAnsi="Times New Roman" w:cs="Times New Roman"/>
+          <w:color w:val="2D3B45"/>
+          <w:kern w:val="0"/>
+          <w:sz w:val="24"/>
+          <w:szCs w:val="24"/>
+          <w14:ligatures w14:val="none"/>
+        </w:rPr>
+      </w:pPr>
+      <w:r>
+        <w:rPr>
+          <w:rFonts w:ascii="Times New Roman" w:eastAsia="Times New Roman" w:hAnsi="Times New Roman" w:cs="Times New Roman"/>
+          <w:color w:val="2D3B45"/>
+          <w:kern w:val="0"/>
+          <w:sz w:val="24"/>
+          <w:szCs w:val="24"/>
+          <w14:ligatures w14:val="none"/>
+        </w:rPr>
+        <w:t>·       Inspiration: Left 4 Dead 2 game</w:t>
+      </w:r>
+    </w:p>
+    <w:p>
+      <w:pPr>
+        <w:shd w:val="clear" w:color="auto" w:fill="FFFFFF"/>
+        <w:spacing w:before="180" w:after="180" w:line="240" w:lineRule="auto"/>
+        <w:ind w:left="720"/>
+        <w:rPr>
+          <w:rFonts w:ascii="Times New Roman" w:eastAsia="Times New Roman" w:hAnsi="Times New Roman" w:cs="Times New Roman"/>
+          <w:color w:val="2D3B45"/>
+          <w:kern w:val="0"/>
+          <w:sz w:val="24"/>
+          <w:szCs w:val="24"/>
+          <w14:ligatures w14:val="none"/>
+        </w:rPr>
+      </w:pPr>
+      <w:r>
+        <w:rPr>
+          <w:rFonts w:ascii="Times New Roman" w:eastAsia="Times New Roman" w:hAnsi="Times New Roman" w:cs="Times New Roman"/>
+          <w:color w:val="2D3B45"/>
+          <w:kern w:val="0"/>
+          <w:sz w:val="24"/>
+          <w:szCs w:val="24"/>
+          <w14:ligatures w14:val="none"/>
+        </w:rPr>
+        <w:t>·       Story: You’re out on the streets of a cityscape overrun by destruction and chaos. Although seemingly abandoned, you soon realize there are hostile monsters attempting to kill you. With nowhere to escape to around the streets, you must fend off these bloodthirsty enemies and fight to stay alive.</w:t>
+      </w:r>
+    </w:p>
+    <w:p>
+      <w:pPr>
+        <w:shd w:val="clear" w:color="auto" w:fill="FFFFFF"/>
+        <w:spacing w:before="180" w:after="180" w:line="240" w:lineRule="auto"/>
         <w:rPr>
           <w:rFonts w:ascii="Times New Roman" w:eastAsia="Times New Roman" w:hAnsi="Times New Roman" w:cs="Times New Roman"/>
           <w:b/>
@@ -39,10 +175,10 @@
           <w:kern w:val="0"/>
           <w:sz w:val="28"/>
           <w:szCs w:val="28"/>
-          <w14:ligatures w14:val="none"/>
-        </w:rPr>
-        <w:t>S</w:t>
-      </w:r>
+          <w:u w:val="single"/>
+          <w14:ligatures w14:val="none"/>
+        </w:rPr>
+      </w:pPr>
       <w:r>
         <w:rPr>
           <w:rFonts w:ascii="Times New Roman" w:eastAsia="Times New Roman" w:hAnsi="Times New Roman" w:cs="Times New Roman"/>
@@ -52,630 +188,147 @@
           <w:kern w:val="0"/>
           <w:sz w:val="28"/>
           <w:szCs w:val="28"/>
-          <w14:ligatures w14:val="none"/>
-        </w:rPr>
-        <w:t>ummary</w:t>
-      </w:r>
-    </w:p>
-    <w:p>
-      <w:pPr>
-        <w:pStyle w:val="ListParagraph"/>
-        <w:numPr>
-          <w:ilvl w:val="0"/>
-          <w:numId w:val="3"/>
-        </w:numPr>
+          <w:u w:val="single"/>
+          <w14:ligatures w14:val="none"/>
+        </w:rPr>
+        <w:t>Gameplay</w:t>
+      </w:r>
+    </w:p>
+    <w:p>
+      <w:pPr>
         <w:shd w:val="clear" w:color="auto" w:fill="FFFFFF"/>
         <w:spacing w:before="180" w:after="180" w:line="240" w:lineRule="auto"/>
-        <w:rPr>
-          <w:rFonts w:ascii="Times New Roman" w:eastAsia="Times New Roman" w:hAnsi="Times New Roman" w:cs="Times New Roman"/>
-          <w:color w:val="2D3B45"/>
-          <w:kern w:val="0"/>
-          <w:sz w:val="24"/>
-          <w:szCs w:val="24"/>
-          <w14:ligatures w14:val="none"/>
-        </w:rPr>
-      </w:pPr>
-      <w:r>
-        <w:rPr>
-          <w:rFonts w:ascii="Times New Roman" w:eastAsia="Times New Roman" w:hAnsi="Times New Roman" w:cs="Times New Roman"/>
-          <w:color w:val="2D3B45"/>
-          <w:kern w:val="0"/>
-          <w:sz w:val="24"/>
-          <w:szCs w:val="24"/>
-          <w14:ligatures w14:val="none"/>
-        </w:rPr>
-        <w:t>Game Concept:</w:t>
-      </w:r>
-    </w:p>
-    <w:p>
-      <w:pPr>
-        <w:pStyle w:val="ListParagraph"/>
-        <w:numPr>
-          <w:ilvl w:val="0"/>
-          <w:numId w:val="3"/>
-        </w:numPr>
+        <w:ind w:left="720"/>
+        <w:rPr>
+          <w:rFonts w:ascii="Times New Roman" w:eastAsia="Times New Roman" w:hAnsi="Times New Roman" w:cs="Times New Roman"/>
+          <w:color w:val="2D3B45"/>
+          <w:kern w:val="0"/>
+          <w:sz w:val="24"/>
+          <w:szCs w:val="24"/>
+          <w14:ligatures w14:val="none"/>
+        </w:rPr>
+      </w:pPr>
+      <w:r>
+        <w:rPr>
+          <w:rFonts w:ascii="Times New Roman" w:eastAsia="Times New Roman" w:hAnsi="Times New Roman" w:cs="Times New Roman"/>
+          <w:color w:val="2D3B45"/>
+          <w:kern w:val="0"/>
+          <w:sz w:val="24"/>
+          <w:szCs w:val="24"/>
+          <w14:ligatures w14:val="none"/>
+        </w:rPr>
+        <w:t xml:space="preserve">·       High-level Objective(s): The user must fight to stay alive as long as possible. To do so, they must kill enemies, who drop ammo or health syringes upon their death. Users then can continue healing themselves and </w:t>
+      </w:r>
+      <w:proofErr w:type="gramStart"/>
+      <w:r>
+        <w:rPr>
+          <w:rFonts w:ascii="Times New Roman" w:eastAsia="Times New Roman" w:hAnsi="Times New Roman" w:cs="Times New Roman"/>
+          <w:color w:val="2D3B45"/>
+          <w:kern w:val="0"/>
+          <w:sz w:val="24"/>
+          <w:szCs w:val="24"/>
+          <w14:ligatures w14:val="none"/>
+        </w:rPr>
+        <w:t>further fight enemies</w:t>
+      </w:r>
+      <w:proofErr w:type="gramEnd"/>
+      <w:r>
+        <w:rPr>
+          <w:rFonts w:ascii="Times New Roman" w:eastAsia="Times New Roman" w:hAnsi="Times New Roman" w:cs="Times New Roman"/>
+          <w:color w:val="2D3B45"/>
+          <w:kern w:val="0"/>
+          <w:sz w:val="24"/>
+          <w:szCs w:val="24"/>
+          <w14:ligatures w14:val="none"/>
+        </w:rPr>
+        <w:t xml:space="preserve"> once they collect this ammunition and health syringes</w:t>
+      </w:r>
+      <w:r>
+        <w:rPr>
+          <w:rFonts w:ascii="Times New Roman" w:eastAsia="Times New Roman" w:hAnsi="Times New Roman" w:cs="Times New Roman"/>
+          <w:color w:val="2D3B45"/>
+          <w:kern w:val="0"/>
+          <w:sz w:val="24"/>
+          <w:szCs w:val="24"/>
+          <w14:ligatures w14:val="none"/>
+        </w:rPr>
+        <w:t>.</w:t>
+      </w:r>
+    </w:p>
+    <w:p>
+      <w:pPr>
         <w:shd w:val="clear" w:color="auto" w:fill="FFFFFF"/>
         <w:spacing w:before="180" w:after="180" w:line="240" w:lineRule="auto"/>
-        <w:rPr>
-          <w:rFonts w:ascii="Times New Roman" w:eastAsia="Times New Roman" w:hAnsi="Times New Roman" w:cs="Times New Roman"/>
-          <w:color w:val="2D3B45"/>
-          <w:kern w:val="0"/>
-          <w:sz w:val="24"/>
-          <w:szCs w:val="24"/>
-          <w14:ligatures w14:val="none"/>
-        </w:rPr>
-      </w:pPr>
-      <w:r>
-        <w:rPr>
-          <w:rFonts w:ascii="Times New Roman" w:eastAsia="Times New Roman" w:hAnsi="Times New Roman" w:cs="Times New Roman"/>
-          <w:color w:val="2D3B45"/>
-          <w:kern w:val="0"/>
-          <w:sz w:val="24"/>
-          <w:szCs w:val="24"/>
-          <w14:ligatures w14:val="none"/>
-        </w:rPr>
-        <w:t>Genre/Aesthetic:</w:t>
-      </w:r>
-      <w:r>
-        <w:rPr>
-          <w:rFonts w:ascii="Times New Roman" w:eastAsia="Times New Roman" w:hAnsi="Times New Roman" w:cs="Times New Roman"/>
-          <w:color w:val="2D3B45"/>
-          <w:kern w:val="0"/>
-          <w:sz w:val="24"/>
-          <w:szCs w:val="24"/>
-          <w14:ligatures w14:val="none"/>
-        </w:rPr>
-        <w:t xml:space="preserve"> Dark, horror. From a visual aesthetic standpoint, we wanted it to feel realistic/lifelike to really convey a sense of horror/desperation to survive against the realistic-looking threats.</w:t>
-      </w:r>
-    </w:p>
-    <w:p>
-      <w:pPr>
-        <w:pStyle w:val="ListParagraph"/>
-        <w:numPr>
-          <w:ilvl w:val="0"/>
-          <w:numId w:val="3"/>
-        </w:numPr>
+        <w:ind w:left="720"/>
+        <w:rPr>
+          <w:rFonts w:ascii="Times New Roman" w:eastAsia="Times New Roman" w:hAnsi="Times New Roman" w:cs="Times New Roman"/>
+          <w:color w:val="2D3B45"/>
+          <w:kern w:val="0"/>
+          <w:sz w:val="24"/>
+          <w:szCs w:val="24"/>
+          <w14:ligatures w14:val="none"/>
+        </w:rPr>
+      </w:pPr>
+      <w:r>
+        <w:rPr>
+          <w:rFonts w:ascii="Times New Roman" w:eastAsia="Times New Roman" w:hAnsi="Times New Roman" w:cs="Times New Roman"/>
+          <w:color w:val="2D3B45"/>
+          <w:kern w:val="0"/>
+          <w:sz w:val="24"/>
+          <w:szCs w:val="24"/>
+          <w14:ligatures w14:val="none"/>
+        </w:rPr>
+        <w:t>·       Win/lose conditions: The ultimate losing condition would be the user dying. The win condition, on the other hand, is like that of arcade games in that users can define what they consider a successful run through; players can keep replaying the game to see if they can break their previous time/score record of how long they can stay alive, or even beat the record of their friends.</w:t>
+      </w:r>
+    </w:p>
+    <w:p>
+      <w:pPr>
         <w:shd w:val="clear" w:color="auto" w:fill="FFFFFF"/>
         <w:spacing w:before="180" w:after="180" w:line="240" w:lineRule="auto"/>
-        <w:rPr>
-          <w:rFonts w:ascii="Times New Roman" w:eastAsia="Times New Roman" w:hAnsi="Times New Roman" w:cs="Times New Roman"/>
-          <w:color w:val="2D3B45"/>
-          <w:kern w:val="0"/>
-          <w:sz w:val="24"/>
-          <w:szCs w:val="24"/>
-          <w14:ligatures w14:val="none"/>
-        </w:rPr>
-      </w:pPr>
-      <w:r>
-        <w:rPr>
-          <w:rFonts w:ascii="Times New Roman" w:eastAsia="Times New Roman" w:hAnsi="Times New Roman" w:cs="Times New Roman"/>
-          <w:color w:val="2D3B45"/>
-          <w:kern w:val="0"/>
-          <w:sz w:val="24"/>
-          <w:szCs w:val="24"/>
-          <w14:ligatures w14:val="none"/>
-        </w:rPr>
-        <w:t>Target Audience:</w:t>
-      </w:r>
-      <w:r>
-        <w:rPr>
-          <w:rFonts w:ascii="Times New Roman" w:eastAsia="Times New Roman" w:hAnsi="Times New Roman" w:cs="Times New Roman"/>
-          <w:color w:val="2D3B45"/>
-          <w:kern w:val="0"/>
-          <w:sz w:val="24"/>
-          <w:szCs w:val="24"/>
-          <w14:ligatures w14:val="none"/>
-        </w:rPr>
-        <w:t xml:space="preserve"> Teenagers or older – the visuals are realistic in their portrayal of violence/gore, and the experience might be offsetting for a younger audience. The ideal target audience would be those who love the horror genre (i.e. movies, shows, traditional games) – our game seeks to provide these fanatics with a first person, personalized, interactive horror experience</w:t>
-      </w:r>
-    </w:p>
-    <w:p>
-      <w:pPr>
-        <w:pStyle w:val="ListParagraph"/>
-        <w:numPr>
-          <w:ilvl w:val="0"/>
-          <w:numId w:val="3"/>
-        </w:numPr>
-        <w:shd w:val="clear" w:color="auto" w:fill="FFFFFF"/>
-        <w:spacing w:before="180" w:after="180" w:line="240" w:lineRule="auto"/>
-        <w:rPr>
-          <w:rFonts w:ascii="Times New Roman" w:eastAsia="Times New Roman" w:hAnsi="Times New Roman" w:cs="Times New Roman"/>
-          <w:color w:val="2D3B45"/>
-          <w:kern w:val="0"/>
-          <w:sz w:val="24"/>
-          <w:szCs w:val="24"/>
-          <w14:ligatures w14:val="none"/>
-        </w:rPr>
-      </w:pPr>
-      <w:r>
-        <w:rPr>
-          <w:rFonts w:ascii="Times New Roman" w:eastAsia="Times New Roman" w:hAnsi="Times New Roman" w:cs="Times New Roman"/>
-          <w:color w:val="2D3B45"/>
-          <w:kern w:val="0"/>
-          <w:sz w:val="24"/>
-          <w:szCs w:val="24"/>
-          <w14:ligatures w14:val="none"/>
-        </w:rPr>
-        <w:t>Inspiration:</w:t>
-      </w:r>
-      <w:r>
-        <w:rPr>
-          <w:rFonts w:ascii="Times New Roman" w:eastAsia="Times New Roman" w:hAnsi="Times New Roman" w:cs="Times New Roman"/>
-          <w:color w:val="2D3B45"/>
-          <w:kern w:val="0"/>
-          <w:sz w:val="24"/>
-          <w:szCs w:val="24"/>
-          <w14:ligatures w14:val="none"/>
-        </w:rPr>
-        <w:t xml:space="preserve"> Left 4 Dead 2 game</w:t>
-      </w:r>
-    </w:p>
-    <w:p>
-      <w:pPr>
-        <w:pStyle w:val="ListParagraph"/>
-        <w:numPr>
-          <w:ilvl w:val="0"/>
-          <w:numId w:val="3"/>
-        </w:numPr>
-        <w:shd w:val="clear" w:color="auto" w:fill="FFFFFF"/>
-        <w:spacing w:before="180" w:after="180" w:line="240" w:lineRule="auto"/>
-        <w:rPr>
-          <w:rFonts w:ascii="Times New Roman" w:eastAsia="Times New Roman" w:hAnsi="Times New Roman" w:cs="Times New Roman"/>
-          <w:color w:val="2D3B45"/>
-          <w:kern w:val="0"/>
-          <w:sz w:val="24"/>
-          <w:szCs w:val="24"/>
-          <w14:ligatures w14:val="none"/>
-        </w:rPr>
-      </w:pPr>
-      <w:r>
-        <w:rPr>
-          <w:rFonts w:ascii="Times New Roman" w:eastAsia="Times New Roman" w:hAnsi="Times New Roman" w:cs="Times New Roman"/>
-          <w:color w:val="2D3B45"/>
-          <w:kern w:val="0"/>
-          <w:sz w:val="24"/>
-          <w:szCs w:val="24"/>
-          <w14:ligatures w14:val="none"/>
-        </w:rPr>
-        <w:t xml:space="preserve">Story: </w:t>
-      </w:r>
-      <w:r>
-        <w:rPr>
-          <w:rFonts w:ascii="Times New Roman" w:eastAsia="Times New Roman" w:hAnsi="Times New Roman" w:cs="Times New Roman"/>
-          <w:color w:val="2D3B45"/>
-          <w:kern w:val="0"/>
-          <w:sz w:val="24"/>
-          <w:szCs w:val="24"/>
-          <w14:ligatures w14:val="none"/>
-        </w:rPr>
-        <w:t xml:space="preserve">You’re out on the </w:t>
-      </w:r>
-      <w:r>
-        <w:rPr>
-          <w:rFonts w:ascii="Times New Roman" w:eastAsia="Times New Roman" w:hAnsi="Times New Roman" w:cs="Times New Roman"/>
-          <w:color w:val="2D3B45"/>
-          <w:kern w:val="0"/>
-          <w:sz w:val="24"/>
-          <w:szCs w:val="24"/>
-          <w14:ligatures w14:val="none"/>
-        </w:rPr>
-        <w:t xml:space="preserve">abandoned </w:t>
-      </w:r>
-      <w:r>
-        <w:rPr>
-          <w:rFonts w:ascii="Times New Roman" w:eastAsia="Times New Roman" w:hAnsi="Times New Roman" w:cs="Times New Roman"/>
-          <w:color w:val="2D3B45"/>
-          <w:kern w:val="0"/>
-          <w:sz w:val="24"/>
-          <w:szCs w:val="24"/>
-          <w14:ligatures w14:val="none"/>
-        </w:rPr>
-        <w:t xml:space="preserve">streets of a cityscape overrun by destruction and chaos. Although seemingly abandoned, you soon realize there are hostile monsters attempting to kill you. With nowhere to escape to around the streets, you must </w:t>
-      </w:r>
-      <w:r>
-        <w:rPr>
-          <w:rFonts w:ascii="Times New Roman" w:eastAsia="Times New Roman" w:hAnsi="Times New Roman" w:cs="Times New Roman"/>
-          <w:color w:val="2D3B45"/>
-          <w:kern w:val="0"/>
-          <w:sz w:val="24"/>
-          <w:szCs w:val="24"/>
-          <w14:ligatures w14:val="none"/>
-        </w:rPr>
-        <w:t xml:space="preserve">fend off these bloodthirsty enemies and </w:t>
-      </w:r>
-      <w:r>
-        <w:rPr>
-          <w:rFonts w:ascii="Times New Roman" w:eastAsia="Times New Roman" w:hAnsi="Times New Roman" w:cs="Times New Roman"/>
-          <w:color w:val="2D3B45"/>
-          <w:kern w:val="0"/>
-          <w:sz w:val="24"/>
-          <w:szCs w:val="24"/>
-          <w14:ligatures w14:val="none"/>
-        </w:rPr>
-        <w:t>fight to stay alive</w:t>
-      </w:r>
-      <w:r>
-        <w:rPr>
-          <w:rFonts w:ascii="Times New Roman" w:eastAsia="Times New Roman" w:hAnsi="Times New Roman" w:cs="Times New Roman"/>
-          <w:color w:val="2D3B45"/>
-          <w:kern w:val="0"/>
-          <w:sz w:val="24"/>
-          <w:szCs w:val="24"/>
-          <w14:ligatures w14:val="none"/>
-        </w:rPr>
-        <w:t>.</w:t>
-      </w:r>
-    </w:p>
-    <w:p>
-      <w:pPr>
-        <w:shd w:val="clear" w:color="auto" w:fill="FFFFFF"/>
-        <w:spacing w:before="180" w:after="180" w:line="240" w:lineRule="auto"/>
-        <w:rPr>
-          <w:rFonts w:ascii="Times New Roman" w:eastAsia="Times New Roman" w:hAnsi="Times New Roman" w:cs="Times New Roman"/>
-          <w:b/>
-          <w:bCs/>
-          <w:color w:val="2D3B45"/>
-          <w:kern w:val="0"/>
-          <w:sz w:val="28"/>
-          <w:szCs w:val="28"/>
-          <w14:ligatures w14:val="none"/>
-        </w:rPr>
-      </w:pPr>
-      <w:r>
-        <w:rPr>
-          <w:rFonts w:ascii="Times New Roman" w:eastAsia="Times New Roman" w:hAnsi="Times New Roman" w:cs="Times New Roman"/>
-          <w:b/>
-          <w:bCs/>
-          <w:color w:val="2D3B45"/>
-          <w:kern w:val="0"/>
-          <w:sz w:val="28"/>
-          <w:szCs w:val="28"/>
-          <w14:ligatures w14:val="none"/>
-        </w:rPr>
-        <w:t>Gameplay (explain high-level objectives, game progressions, win/lose conditions, level design, etc.)</w:t>
-      </w:r>
-    </w:p>
-    <w:p>
-      <w:pPr>
-        <w:pStyle w:val="ListParagraph"/>
-        <w:numPr>
-          <w:ilvl w:val="0"/>
-          <w:numId w:val="3"/>
-        </w:numPr>
-        <w:shd w:val="clear" w:color="auto" w:fill="FFFFFF"/>
-        <w:spacing w:before="180" w:after="180" w:line="240" w:lineRule="auto"/>
-        <w:rPr>
-          <w:rFonts w:ascii="Times New Roman" w:eastAsia="Times New Roman" w:hAnsi="Times New Roman" w:cs="Times New Roman"/>
-          <w:color w:val="2D3B45"/>
-          <w:kern w:val="0"/>
-          <w:sz w:val="24"/>
-          <w:szCs w:val="24"/>
-          <w14:ligatures w14:val="none"/>
-        </w:rPr>
-      </w:pPr>
-      <w:r>
-        <w:rPr>
-          <w:rFonts w:ascii="Times New Roman" w:eastAsia="Times New Roman" w:hAnsi="Times New Roman" w:cs="Times New Roman"/>
-          <w:color w:val="2D3B45"/>
-          <w:kern w:val="0"/>
-          <w:sz w:val="24"/>
-          <w:szCs w:val="24"/>
-          <w14:ligatures w14:val="none"/>
-        </w:rPr>
-        <w:t>High-level Objective(s):</w:t>
-      </w:r>
-      <w:r>
-        <w:rPr>
-          <w:rFonts w:ascii="Times New Roman" w:eastAsia="Times New Roman" w:hAnsi="Times New Roman" w:cs="Times New Roman"/>
-          <w:color w:val="2D3B45"/>
-          <w:kern w:val="0"/>
-          <w:sz w:val="24"/>
-          <w:szCs w:val="24"/>
-          <w14:ligatures w14:val="none"/>
-        </w:rPr>
-        <w:t xml:space="preserve"> The user must fight to stay alive as long as possible. In order to do so, they must kill enemies, who drop ammo or health syringes upon their death. Users then </w:t>
-      </w:r>
-      <w:r>
-        <w:rPr>
-          <w:rFonts w:ascii="Times New Roman" w:eastAsia="Times New Roman" w:hAnsi="Times New Roman" w:cs="Times New Roman"/>
-          <w:color w:val="2D3B45"/>
-          <w:kern w:val="0"/>
-          <w:sz w:val="24"/>
-          <w:szCs w:val="24"/>
-          <w14:ligatures w14:val="none"/>
-        </w:rPr>
-        <w:t>can</w:t>
-      </w:r>
-      <w:r>
-        <w:rPr>
-          <w:rFonts w:ascii="Times New Roman" w:eastAsia="Times New Roman" w:hAnsi="Times New Roman" w:cs="Times New Roman"/>
-          <w:color w:val="2D3B45"/>
-          <w:kern w:val="0"/>
-          <w:sz w:val="24"/>
-          <w:szCs w:val="24"/>
-          <w14:ligatures w14:val="none"/>
-        </w:rPr>
-        <w:t xml:space="preserve"> continue healing themselves and further fight enemies </w:t>
-      </w:r>
-      <w:r>
-        <w:rPr>
-          <w:rFonts w:ascii="Times New Roman" w:eastAsia="Times New Roman" w:hAnsi="Times New Roman" w:cs="Times New Roman"/>
-          <w:color w:val="2D3B45"/>
-          <w:kern w:val="0"/>
-          <w:sz w:val="24"/>
-          <w:szCs w:val="24"/>
-          <w14:ligatures w14:val="none"/>
-        </w:rPr>
-        <w:t>once they collect</w:t>
-      </w:r>
-      <w:r>
-        <w:rPr>
-          <w:rFonts w:ascii="Times New Roman" w:eastAsia="Times New Roman" w:hAnsi="Times New Roman" w:cs="Times New Roman"/>
-          <w:color w:val="2D3B45"/>
-          <w:kern w:val="0"/>
-          <w:sz w:val="24"/>
-          <w:szCs w:val="24"/>
-          <w14:ligatures w14:val="none"/>
-        </w:rPr>
-        <w:t xml:space="preserve"> this ammunition and health syringes</w:t>
-      </w:r>
-    </w:p>
-    <w:p>
-      <w:pPr>
-        <w:pStyle w:val="ListParagraph"/>
-        <w:numPr>
-          <w:ilvl w:val="0"/>
-          <w:numId w:val="3"/>
-        </w:numPr>
-        <w:shd w:val="clear" w:color="auto" w:fill="FFFFFF"/>
-        <w:spacing w:before="180" w:after="180" w:line="240" w:lineRule="auto"/>
-        <w:rPr>
-          <w:rFonts w:ascii="Times New Roman" w:eastAsia="Times New Roman" w:hAnsi="Times New Roman" w:cs="Times New Roman"/>
-          <w:color w:val="2D3B45"/>
-          <w:kern w:val="0"/>
-          <w:sz w:val="24"/>
-          <w:szCs w:val="24"/>
-          <w14:ligatures w14:val="none"/>
-        </w:rPr>
-      </w:pPr>
-      <w:r>
-        <w:rPr>
-          <w:rFonts w:ascii="Times New Roman" w:eastAsia="Times New Roman" w:hAnsi="Times New Roman" w:cs="Times New Roman"/>
-          <w:color w:val="2D3B45"/>
-          <w:kern w:val="0"/>
-          <w:sz w:val="24"/>
-          <w:szCs w:val="24"/>
-          <w14:ligatures w14:val="none"/>
-        </w:rPr>
-        <w:t>Win/lose conditions:</w:t>
-      </w:r>
-      <w:r>
-        <w:rPr>
-          <w:rFonts w:ascii="Times New Roman" w:eastAsia="Times New Roman" w:hAnsi="Times New Roman" w:cs="Times New Roman"/>
-          <w:color w:val="2D3B45"/>
-          <w:kern w:val="0"/>
-          <w:sz w:val="24"/>
-          <w:szCs w:val="24"/>
-          <w14:ligatures w14:val="none"/>
-        </w:rPr>
-        <w:t xml:space="preserve"> The ultimate losing condition would be the user dying. The win condition, on the other hand, is </w:t>
-      </w:r>
-      <w:r>
-        <w:rPr>
-          <w:rFonts w:ascii="Times New Roman" w:eastAsia="Times New Roman" w:hAnsi="Times New Roman" w:cs="Times New Roman"/>
-          <w:color w:val="2D3B45"/>
-          <w:kern w:val="0"/>
-          <w:sz w:val="24"/>
-          <w:szCs w:val="24"/>
-          <w14:ligatures w14:val="none"/>
-        </w:rPr>
-        <w:t>like</w:t>
-      </w:r>
-      <w:r>
-        <w:rPr>
-          <w:rFonts w:ascii="Times New Roman" w:eastAsia="Times New Roman" w:hAnsi="Times New Roman" w:cs="Times New Roman"/>
-          <w:color w:val="2D3B45"/>
-          <w:kern w:val="0"/>
-          <w:sz w:val="24"/>
-          <w:szCs w:val="24"/>
-          <w14:ligatures w14:val="none"/>
-        </w:rPr>
-        <w:t xml:space="preserve"> that of arcade games in that users can define what they consider a successful </w:t>
-      </w:r>
-      <w:r>
-        <w:rPr>
-          <w:rFonts w:ascii="Times New Roman" w:eastAsia="Times New Roman" w:hAnsi="Times New Roman" w:cs="Times New Roman"/>
-          <w:color w:val="2D3B45"/>
-          <w:kern w:val="0"/>
-          <w:sz w:val="24"/>
-          <w:szCs w:val="24"/>
-          <w14:ligatures w14:val="none"/>
-        </w:rPr>
-        <w:t>run through</w:t>
-      </w:r>
-      <w:r>
-        <w:rPr>
-          <w:rFonts w:ascii="Times New Roman" w:eastAsia="Times New Roman" w:hAnsi="Times New Roman" w:cs="Times New Roman"/>
-          <w:color w:val="2D3B45"/>
-          <w:kern w:val="0"/>
-          <w:sz w:val="24"/>
-          <w:szCs w:val="24"/>
-          <w14:ligatures w14:val="none"/>
-        </w:rPr>
-        <w:t>; players can keep replaying the game to see if they can break their previous time/score record of how long they can stay alive, or even beat the record of their friends.</w:t>
-      </w:r>
-    </w:p>
-    <w:p>
-      <w:pPr>
-        <w:pStyle w:val="ListParagraph"/>
-        <w:numPr>
-          <w:ilvl w:val="0"/>
-          <w:numId w:val="3"/>
-        </w:numPr>
-        <w:shd w:val="clear" w:color="auto" w:fill="FFFFFF"/>
-        <w:spacing w:before="180" w:after="180" w:line="240" w:lineRule="auto"/>
-        <w:rPr>
-          <w:rFonts w:ascii="Times New Roman" w:eastAsia="Times New Roman" w:hAnsi="Times New Roman" w:cs="Times New Roman"/>
-          <w:color w:val="2D3B45"/>
-          <w:kern w:val="0"/>
-          <w:sz w:val="24"/>
-          <w:szCs w:val="24"/>
-          <w14:ligatures w14:val="none"/>
-        </w:rPr>
-      </w:pPr>
-      <w:r>
-        <w:rPr>
-          <w:rFonts w:ascii="Times New Roman" w:eastAsia="Times New Roman" w:hAnsi="Times New Roman" w:cs="Times New Roman"/>
-          <w:color w:val="2D3B45"/>
-          <w:kern w:val="0"/>
-          <w:sz w:val="24"/>
-          <w:szCs w:val="24"/>
-          <w14:ligatures w14:val="none"/>
-        </w:rPr>
-        <w:t>Level design:</w:t>
-      </w:r>
-      <w:r>
-        <w:rPr>
-          <w:rFonts w:ascii="Times New Roman" w:eastAsia="Times New Roman" w:hAnsi="Times New Roman" w:cs="Times New Roman"/>
-          <w:color w:val="2D3B45"/>
-          <w:kern w:val="0"/>
-          <w:sz w:val="24"/>
-          <w:szCs w:val="24"/>
-          <w14:ligatures w14:val="none"/>
-        </w:rPr>
-        <w:t xml:space="preserve"> The main level for our game is laid out around a 4-way street intersection</w:t>
-      </w:r>
-      <w:r>
-        <w:rPr>
-          <w:rFonts w:ascii="Times New Roman" w:eastAsia="Times New Roman" w:hAnsi="Times New Roman" w:cs="Times New Roman"/>
-          <w:color w:val="2D3B45"/>
-          <w:kern w:val="0"/>
-          <w:sz w:val="24"/>
-          <w:szCs w:val="24"/>
-          <w14:ligatures w14:val="none"/>
-        </w:rPr>
-        <w:t xml:space="preserve">. Users can walk down each of these four </w:t>
-      </w:r>
-      <w:r>
-        <w:rPr>
-          <w:rFonts w:ascii="Times New Roman" w:eastAsia="Times New Roman" w:hAnsi="Times New Roman" w:cs="Times New Roman"/>
-          <w:color w:val="2D3B45"/>
-          <w:kern w:val="0"/>
-          <w:sz w:val="24"/>
-          <w:szCs w:val="24"/>
-          <w14:ligatures w14:val="none"/>
-        </w:rPr>
-        <w:t>streets but</w:t>
-      </w:r>
-      <w:r>
-        <w:rPr>
-          <w:rFonts w:ascii="Times New Roman" w:eastAsia="Times New Roman" w:hAnsi="Times New Roman" w:cs="Times New Roman"/>
-          <w:color w:val="2D3B45"/>
-          <w:kern w:val="0"/>
-          <w:sz w:val="24"/>
-          <w:szCs w:val="24"/>
-          <w14:ligatures w14:val="none"/>
-        </w:rPr>
-        <w:t xml:space="preserve"> won’t be able to reach the end of the street because police cars (and rubble) have </w:t>
-      </w:r>
-      <w:r>
-        <w:rPr>
-          <w:rFonts w:ascii="Times New Roman" w:eastAsia="Times New Roman" w:hAnsi="Times New Roman" w:cs="Times New Roman"/>
-          <w:color w:val="2D3B45"/>
-          <w:kern w:val="0"/>
-          <w:sz w:val="24"/>
-          <w:szCs w:val="24"/>
-          <w14:ligatures w14:val="none"/>
-        </w:rPr>
-        <w:t>blocked</w:t>
-      </w:r>
-      <w:r>
-        <w:rPr>
-          <w:rFonts w:ascii="Times New Roman" w:eastAsia="Times New Roman" w:hAnsi="Times New Roman" w:cs="Times New Roman"/>
-          <w:color w:val="2D3B45"/>
-          <w:kern w:val="0"/>
-          <w:sz w:val="24"/>
-          <w:szCs w:val="24"/>
-          <w14:ligatures w14:val="none"/>
-        </w:rPr>
-        <w:t xml:space="preserve"> any space to walk through. </w:t>
-      </w:r>
-      <w:r>
-        <w:rPr>
-          <w:rFonts w:ascii="Times New Roman" w:eastAsia="Times New Roman" w:hAnsi="Times New Roman" w:cs="Times New Roman"/>
-          <w:color w:val="2D3B45"/>
-          <w:kern w:val="0"/>
-          <w:sz w:val="24"/>
-          <w:szCs w:val="24"/>
-          <w14:ligatures w14:val="none"/>
-        </w:rPr>
-        <w:t xml:space="preserve">Users can find health syringes </w:t>
-      </w:r>
-      <w:r>
-        <w:rPr>
-          <w:rFonts w:ascii="Times New Roman" w:eastAsia="Times New Roman" w:hAnsi="Times New Roman" w:cs="Times New Roman"/>
-          <w:color w:val="2D3B45"/>
-          <w:kern w:val="0"/>
-          <w:sz w:val="24"/>
-          <w:szCs w:val="24"/>
-          <w14:ligatures w14:val="none"/>
-        </w:rPr>
-        <w:t xml:space="preserve">and ammunition </w:t>
-      </w:r>
-      <w:r>
-        <w:rPr>
-          <w:rFonts w:ascii="Times New Roman" w:eastAsia="Times New Roman" w:hAnsi="Times New Roman" w:cs="Times New Roman"/>
-          <w:color w:val="2D3B45"/>
-          <w:kern w:val="0"/>
-          <w:sz w:val="24"/>
-          <w:szCs w:val="24"/>
-          <w14:ligatures w14:val="none"/>
-        </w:rPr>
-        <w:t>by killing enemies</w:t>
-      </w:r>
-      <w:r>
-        <w:rPr>
-          <w:rFonts w:ascii="Times New Roman" w:eastAsia="Times New Roman" w:hAnsi="Times New Roman" w:cs="Times New Roman"/>
-          <w:color w:val="2D3B45"/>
-          <w:kern w:val="0"/>
-          <w:sz w:val="24"/>
-          <w:szCs w:val="24"/>
-          <w14:ligatures w14:val="none"/>
-        </w:rPr>
-        <w:t>.</w:t>
-      </w:r>
-      <w:r>
-        <w:rPr>
-          <w:rFonts w:ascii="Times New Roman" w:eastAsia="Times New Roman" w:hAnsi="Times New Roman" w:cs="Times New Roman"/>
-          <w:color w:val="2D3B45"/>
-          <w:kern w:val="0"/>
-          <w:sz w:val="24"/>
-          <w:szCs w:val="24"/>
-          <w14:ligatures w14:val="none"/>
-        </w:rPr>
-        <w:t xml:space="preserve"> There are three types of guns users can use: handguns, shotguns, and rifles. These guns are hidden throughout the level, and users can pick up new guns to use once they’re found. Below is a map outlining where all the guns are located in our game</w:t>
-      </w:r>
-      <w:r>
-        <w:rPr>
-          <w:rFonts w:ascii="Times New Roman" w:eastAsia="Times New Roman" w:hAnsi="Times New Roman" w:cs="Times New Roman"/>
-          <w:color w:val="2D3B45"/>
-          <w:kern w:val="0"/>
-          <w:sz w:val="24"/>
-          <w:szCs w:val="24"/>
-          <w14:ligatures w14:val="none"/>
-        </w:rPr>
-        <w:t xml:space="preserve"> (along with the boundaries outlined from a top down view showing the limitations of where users can navigate to</w:t>
-      </w:r>
-      <w:r>
-        <w:rPr>
-          <w:rFonts w:ascii="Times New Roman" w:eastAsia="Times New Roman" w:hAnsi="Times New Roman" w:cs="Times New Roman"/>
-          <w:color w:val="2D3B45"/>
-          <w:kern w:val="0"/>
-          <w:sz w:val="24"/>
-          <w:szCs w:val="24"/>
-          <w14:ligatures w14:val="none"/>
-        </w:rPr>
-        <w:t>:</w:t>
+        <w:ind w:left="720"/>
+        <w:rPr>
+          <w:rFonts w:ascii="Times New Roman" w:eastAsia="Times New Roman" w:hAnsi="Times New Roman" w:cs="Times New Roman"/>
+          <w:color w:val="2D3B45"/>
+          <w:kern w:val="0"/>
+          <w:sz w:val="24"/>
+          <w:szCs w:val="24"/>
+          <w14:ligatures w14:val="none"/>
+        </w:rPr>
+      </w:pPr>
+      <w:r>
+        <w:rPr>
+          <w:rFonts w:ascii="Times New Roman" w:eastAsia="Times New Roman" w:hAnsi="Times New Roman" w:cs="Times New Roman"/>
+          <w:color w:val="2D3B45"/>
+          <w:kern w:val="0"/>
+          <w:sz w:val="24"/>
+          <w:szCs w:val="24"/>
+          <w14:ligatures w14:val="none"/>
+        </w:rPr>
+        <w:t xml:space="preserve">·       Level design: The main level for our game is laid out around a 4-way street intersection. Users can walk down each of these four streets but won’t be able to reach the end of the street because police cars (and rubble) have blocked any space to walk through. Users can find health syringes and ammunition by killing enemies. There are three types of guns users can use: handguns, shotguns, and rifles. These guns are hidden throughout the level, and users can pick up new guns to use once they’re found. Below is a map outlining where all the guns </w:t>
+      </w:r>
+      <w:proofErr w:type="gramStart"/>
+      <w:r>
+        <w:rPr>
+          <w:rFonts w:ascii="Times New Roman" w:eastAsia="Times New Roman" w:hAnsi="Times New Roman" w:cs="Times New Roman"/>
+          <w:color w:val="2D3B45"/>
+          <w:kern w:val="0"/>
+          <w:sz w:val="24"/>
+          <w:szCs w:val="24"/>
+          <w14:ligatures w14:val="none"/>
+        </w:rPr>
+        <w:t>are located in</w:t>
+      </w:r>
+      <w:proofErr w:type="gramEnd"/>
+      <w:r>
+        <w:rPr>
+          <w:rFonts w:ascii="Times New Roman" w:eastAsia="Times New Roman" w:hAnsi="Times New Roman" w:cs="Times New Roman"/>
+          <w:color w:val="2D3B45"/>
+          <w:kern w:val="0"/>
+          <w:sz w:val="24"/>
+          <w:szCs w:val="24"/>
+          <w14:ligatures w14:val="none"/>
+        </w:rPr>
+        <w:t xml:space="preserve"> our game (along with the boundaries outlined from a top-down view showing the limitations of where users can navigate to:</w:t>
       </w:r>
     </w:p>
     <w:p>
@@ -770,6 +423,7 @@
           <w:kern w:val="0"/>
           <w:sz w:val="28"/>
           <w:szCs w:val="28"/>
+          <w:u w:val="single"/>
           <w14:ligatures w14:val="none"/>
         </w:rPr>
       </w:pPr>
@@ -782,135 +436,278 @@
           <w:kern w:val="0"/>
           <w:sz w:val="28"/>
           <w:szCs w:val="28"/>
-          <w14:ligatures w14:val="none"/>
-        </w:rPr>
-        <w:t>Mechanics (how low-level things like rules, physics, gameplay, scoring etc. are implemented)</w:t>
-      </w:r>
-    </w:p>
-    <w:p>
-      <w:pPr>
-        <w:pStyle w:val="ListParagraph"/>
-        <w:numPr>
-          <w:ilvl w:val="0"/>
-          <w:numId w:val="3"/>
-        </w:numPr>
+          <w:u w:val="single"/>
+          <w14:ligatures w14:val="none"/>
+        </w:rPr>
+        <w:t>Mechanics</w:t>
+      </w:r>
+    </w:p>
+    <w:p>
+      <w:pPr>
         <w:shd w:val="clear" w:color="auto" w:fill="FFFFFF"/>
         <w:spacing w:before="180" w:after="180" w:line="240" w:lineRule="auto"/>
-        <w:rPr>
-          <w:rFonts w:ascii="Times New Roman" w:eastAsia="Times New Roman" w:hAnsi="Times New Roman" w:cs="Times New Roman"/>
-          <w:color w:val="2D3B45"/>
-          <w:kern w:val="0"/>
-          <w:sz w:val="24"/>
-          <w:szCs w:val="24"/>
-          <w14:ligatures w14:val="none"/>
-        </w:rPr>
-      </w:pPr>
-      <w:r>
-        <w:rPr>
-          <w:rFonts w:ascii="Times New Roman" w:eastAsia="Times New Roman" w:hAnsi="Times New Roman" w:cs="Times New Roman"/>
-          <w:color w:val="2D3B45"/>
-          <w:kern w:val="0"/>
-          <w:sz w:val="24"/>
-          <w:szCs w:val="24"/>
-          <w14:ligatures w14:val="none"/>
-        </w:rPr>
-        <w:t>Rules:</w:t>
-      </w:r>
-    </w:p>
-    <w:p>
-      <w:pPr>
-        <w:pStyle w:val="ListParagraph"/>
-        <w:numPr>
-          <w:ilvl w:val="0"/>
-          <w:numId w:val="3"/>
-        </w:numPr>
+        <w:ind w:left="720"/>
+        <w:rPr>
+          <w:rFonts w:ascii="Times New Roman" w:eastAsia="Times New Roman" w:hAnsi="Times New Roman" w:cs="Times New Roman"/>
+          <w:color w:val="2D3B45"/>
+          <w:kern w:val="0"/>
+          <w:sz w:val="24"/>
+          <w:szCs w:val="24"/>
+          <w14:ligatures w14:val="none"/>
+        </w:rPr>
+      </w:pPr>
+      <w:r>
+        <w:rPr>
+          <w:rFonts w:ascii="Times New Roman" w:eastAsia="Times New Roman" w:hAnsi="Times New Roman" w:cs="Times New Roman"/>
+          <w:color w:val="2D3B45"/>
+          <w:kern w:val="0"/>
+          <w:sz w:val="24"/>
+          <w:szCs w:val="24"/>
+          <w14:ligatures w14:val="none"/>
+        </w:rPr>
+        <w:t xml:space="preserve">·       Rules: Users cannot exit the main streets or </w:t>
+      </w:r>
+      <w:proofErr w:type="gramStart"/>
+      <w:r>
+        <w:rPr>
+          <w:rFonts w:ascii="Times New Roman" w:eastAsia="Times New Roman" w:hAnsi="Times New Roman" w:cs="Times New Roman"/>
+          <w:color w:val="2D3B45"/>
+          <w:kern w:val="0"/>
+          <w:sz w:val="24"/>
+          <w:szCs w:val="24"/>
+          <w14:ligatures w14:val="none"/>
+        </w:rPr>
+        <w:t>enter into</w:t>
+      </w:r>
+      <w:proofErr w:type="gramEnd"/>
+      <w:r>
+        <w:rPr>
+          <w:rFonts w:ascii="Times New Roman" w:eastAsia="Times New Roman" w:hAnsi="Times New Roman" w:cs="Times New Roman"/>
+          <w:color w:val="2D3B45"/>
+          <w:kern w:val="0"/>
+          <w:sz w:val="24"/>
+          <w:szCs w:val="24"/>
+          <w14:ligatures w14:val="none"/>
+        </w:rPr>
+        <w:t xml:space="preserve"> buildings (they are sealed off with colliders). Guns must be appropriately loaded depending on the </w:t>
+      </w:r>
+      <w:proofErr w:type="gramStart"/>
+      <w:r>
+        <w:rPr>
+          <w:rFonts w:ascii="Times New Roman" w:eastAsia="Times New Roman" w:hAnsi="Times New Roman" w:cs="Times New Roman"/>
+          <w:color w:val="2D3B45"/>
+          <w:kern w:val="0"/>
+          <w:sz w:val="24"/>
+          <w:szCs w:val="24"/>
+          <w14:ligatures w14:val="none"/>
+        </w:rPr>
+        <w:t>gun type</w:t>
+      </w:r>
+      <w:proofErr w:type="gramEnd"/>
+      <w:r>
+        <w:rPr>
+          <w:rFonts w:ascii="Times New Roman" w:eastAsia="Times New Roman" w:hAnsi="Times New Roman" w:cs="Times New Roman"/>
+          <w:color w:val="2D3B45"/>
+          <w:kern w:val="0"/>
+          <w:sz w:val="24"/>
+          <w:szCs w:val="24"/>
+          <w14:ligatures w14:val="none"/>
+        </w:rPr>
+        <w:t>, and you cannot fire a gun when it runs out of ammo. The enemies will continuously attack you if you’re within a certain range, and you can only damage them through gunfire or with grenades.</w:t>
+      </w:r>
+    </w:p>
+    <w:p>
+      <w:pPr>
         <w:shd w:val="clear" w:color="auto" w:fill="FFFFFF"/>
         <w:spacing w:before="180" w:after="180" w:line="240" w:lineRule="auto"/>
-        <w:rPr>
-          <w:rFonts w:ascii="Times New Roman" w:eastAsia="Times New Roman" w:hAnsi="Times New Roman" w:cs="Times New Roman"/>
-          <w:color w:val="2D3B45"/>
-          <w:kern w:val="0"/>
-          <w:sz w:val="24"/>
-          <w:szCs w:val="24"/>
-          <w14:ligatures w14:val="none"/>
-        </w:rPr>
-      </w:pPr>
-      <w:r>
-        <w:rPr>
-          <w:rFonts w:ascii="Times New Roman" w:eastAsia="Times New Roman" w:hAnsi="Times New Roman" w:cs="Times New Roman"/>
-          <w:color w:val="2D3B45"/>
-          <w:kern w:val="0"/>
-          <w:sz w:val="24"/>
-          <w:szCs w:val="24"/>
-          <w14:ligatures w14:val="none"/>
-        </w:rPr>
-        <w:t>Physics:</w:t>
-      </w:r>
-    </w:p>
-    <w:p>
-      <w:pPr>
-        <w:pStyle w:val="ListParagraph"/>
-        <w:numPr>
-          <w:ilvl w:val="0"/>
-          <w:numId w:val="3"/>
-        </w:numPr>
+        <w:ind w:left="720"/>
+        <w:rPr>
+          <w:rFonts w:ascii="Times New Roman" w:eastAsia="Times New Roman" w:hAnsi="Times New Roman" w:cs="Times New Roman"/>
+          <w:color w:val="2D3B45"/>
+          <w:kern w:val="0"/>
+          <w:sz w:val="24"/>
+          <w:szCs w:val="24"/>
+          <w14:ligatures w14:val="none"/>
+        </w:rPr>
+      </w:pPr>
+      <w:r>
+        <w:rPr>
+          <w:rFonts w:ascii="Times New Roman" w:eastAsia="Times New Roman" w:hAnsi="Times New Roman" w:cs="Times New Roman"/>
+          <w:color w:val="2D3B45"/>
+          <w:kern w:val="0"/>
+          <w:sz w:val="24"/>
+          <w:szCs w:val="24"/>
+          <w14:ligatures w14:val="none"/>
+        </w:rPr>
+        <w:t xml:space="preserve">·       Gameplay: The game is an open world experience where users can roam around any of the four streets in search of ammunition and weapons to survive. There are 4 “hotspot” areas where enemies will spawn. </w:t>
+      </w:r>
+      <w:proofErr w:type="gramStart"/>
+      <w:r>
+        <w:rPr>
+          <w:rFonts w:ascii="Times New Roman" w:eastAsia="Times New Roman" w:hAnsi="Times New Roman" w:cs="Times New Roman"/>
+          <w:color w:val="2D3B45"/>
+          <w:kern w:val="0"/>
+          <w:sz w:val="24"/>
+          <w:szCs w:val="24"/>
+          <w14:ligatures w14:val="none"/>
+        </w:rPr>
+        <w:t>In order to</w:t>
+      </w:r>
+      <w:proofErr w:type="gramEnd"/>
+      <w:r>
+        <w:rPr>
+          <w:rFonts w:ascii="Times New Roman" w:eastAsia="Times New Roman" w:hAnsi="Times New Roman" w:cs="Times New Roman"/>
+          <w:color w:val="2D3B45"/>
+          <w:kern w:val="0"/>
+          <w:sz w:val="24"/>
+          <w:szCs w:val="24"/>
+          <w14:ligatures w14:val="none"/>
+        </w:rPr>
+        <w:t xml:space="preserve"> get more ammunition or health, users must kill these enemies, who drop ammunition/health syringes upon death. Users also have a utility belt, where they can store ammo and health syringes as they kill enemies.</w:t>
+      </w:r>
+    </w:p>
+    <w:p>
+      <w:pPr>
         <w:shd w:val="clear" w:color="auto" w:fill="FFFFFF"/>
         <w:spacing w:before="180" w:after="180" w:line="240" w:lineRule="auto"/>
-        <w:rPr>
-          <w:rFonts w:ascii="Times New Roman" w:eastAsia="Times New Roman" w:hAnsi="Times New Roman" w:cs="Times New Roman"/>
-          <w:color w:val="2D3B45"/>
-          <w:kern w:val="0"/>
-          <w:sz w:val="24"/>
-          <w:szCs w:val="24"/>
-          <w14:ligatures w14:val="none"/>
-        </w:rPr>
-      </w:pPr>
-      <w:r>
-        <w:rPr>
-          <w:rFonts w:ascii="Times New Roman" w:eastAsia="Times New Roman" w:hAnsi="Times New Roman" w:cs="Times New Roman"/>
-          <w:color w:val="2D3B45"/>
-          <w:kern w:val="0"/>
-          <w:sz w:val="24"/>
-          <w:szCs w:val="24"/>
-          <w14:ligatures w14:val="none"/>
-        </w:rPr>
-        <w:t>Gameplay:</w:t>
-      </w:r>
-    </w:p>
-    <w:p>
-      <w:pPr>
-        <w:pStyle w:val="ListParagraph"/>
-        <w:numPr>
-          <w:ilvl w:val="0"/>
-          <w:numId w:val="3"/>
-        </w:numPr>
+        <w:ind w:left="720"/>
+        <w:rPr>
+          <w:rFonts w:ascii="Times New Roman" w:eastAsia="Times New Roman" w:hAnsi="Times New Roman" w:cs="Times New Roman"/>
+          <w:color w:val="2D3B45"/>
+          <w:kern w:val="0"/>
+          <w:sz w:val="24"/>
+          <w:szCs w:val="24"/>
+          <w14:ligatures w14:val="none"/>
+        </w:rPr>
+      </w:pPr>
+      <w:r>
+        <w:rPr>
+          <w:rFonts w:ascii="Times New Roman" w:eastAsia="Times New Roman" w:hAnsi="Times New Roman" w:cs="Times New Roman"/>
+          <w:color w:val="2D3B45"/>
+          <w:kern w:val="0"/>
+          <w:sz w:val="24"/>
+          <w:szCs w:val="24"/>
+          <w14:ligatures w14:val="none"/>
+        </w:rPr>
+        <w:t xml:space="preserve">·   </w:t>
+      </w:r>
+      <w:r>
+        <w:rPr>
+          <w:rFonts w:ascii="Times New Roman" w:eastAsia="Times New Roman" w:hAnsi="Times New Roman" w:cs="Times New Roman"/>
+          <w:color w:val="2D3B45"/>
+          <w:kern w:val="0"/>
+          <w:sz w:val="24"/>
+          <w:szCs w:val="24"/>
+          <w14:ligatures w14:val="none"/>
+        </w:rPr>
+        <w:tab/>
+        <w:t xml:space="preserve">Scoring: The scoring is time-based – users can see how long they’ve stayed alive by looking at their wristwatch on their left hand. The goal is to stay alive as long as possible before being killed. When a user is killed, the game will </w:t>
+      </w:r>
+      <w:proofErr w:type="gramStart"/>
+      <w:r>
+        <w:rPr>
+          <w:rFonts w:ascii="Times New Roman" w:eastAsia="Times New Roman" w:hAnsi="Times New Roman" w:cs="Times New Roman"/>
+          <w:color w:val="2D3B45"/>
+          <w:kern w:val="0"/>
+          <w:sz w:val="24"/>
+          <w:szCs w:val="24"/>
+          <w14:ligatures w14:val="none"/>
+        </w:rPr>
+        <w:t>end</w:t>
+      </w:r>
+      <w:proofErr w:type="gramEnd"/>
+      <w:r>
+        <w:rPr>
+          <w:rFonts w:ascii="Times New Roman" w:eastAsia="Times New Roman" w:hAnsi="Times New Roman" w:cs="Times New Roman"/>
+          <w:color w:val="2D3B45"/>
+          <w:kern w:val="0"/>
+          <w:sz w:val="24"/>
+          <w:szCs w:val="24"/>
+          <w14:ligatures w14:val="none"/>
+        </w:rPr>
+        <w:t xml:space="preserve"> and their final survival time is displayed.</w:t>
+      </w:r>
+    </w:p>
+    <w:p>
+      <w:pPr>
         <w:shd w:val="clear" w:color="auto" w:fill="FFFFFF"/>
         <w:spacing w:before="180" w:after="180" w:line="240" w:lineRule="auto"/>
-        <w:rPr>
-          <w:rFonts w:ascii="Times New Roman" w:eastAsia="Times New Roman" w:hAnsi="Times New Roman" w:cs="Times New Roman"/>
-          <w:color w:val="2D3B45"/>
-          <w:kern w:val="0"/>
-          <w:sz w:val="24"/>
-          <w:szCs w:val="24"/>
-          <w14:ligatures w14:val="none"/>
-        </w:rPr>
-      </w:pPr>
-      <w:r>
-        <w:rPr>
-          <w:rFonts w:ascii="Times New Roman" w:eastAsia="Times New Roman" w:hAnsi="Times New Roman" w:cs="Times New Roman"/>
-          <w:color w:val="2D3B45"/>
-          <w:kern w:val="0"/>
-          <w:sz w:val="24"/>
-          <w:szCs w:val="24"/>
-          <w14:ligatures w14:val="none"/>
-        </w:rPr>
-        <w:t>Scoring:</w:t>
+        <w:ind w:left="720"/>
+        <w:rPr>
+          <w:rFonts w:ascii="Times New Roman" w:eastAsia="Times New Roman" w:hAnsi="Times New Roman" w:cs="Times New Roman"/>
+          <w:color w:val="2D3B45"/>
+          <w:kern w:val="0"/>
+          <w:sz w:val="24"/>
+          <w:szCs w:val="24"/>
+          <w14:ligatures w14:val="none"/>
+        </w:rPr>
+      </w:pPr>
+      <w:r>
+        <w:rPr>
+          <w:rFonts w:ascii="Times New Roman" w:eastAsia="Times New Roman" w:hAnsi="Times New Roman" w:cs="Times New Roman"/>
+          <w:color w:val="2D3B45"/>
+          <w:kern w:val="0"/>
+          <w:sz w:val="24"/>
+          <w:szCs w:val="24"/>
+          <w14:ligatures w14:val="none"/>
+        </w:rPr>
+        <w:t>·       Locomotion Strategy: thumb stick navigation</w:t>
       </w:r>
     </w:p>
     <w:p>
       <w:pPr>
         <w:shd w:val="clear" w:color="auto" w:fill="FFFFFF"/>
         <w:spacing w:before="180" w:after="180" w:line="240" w:lineRule="auto"/>
+        <w:ind w:left="720"/>
+        <w:rPr>
+          <w:rFonts w:ascii="Times New Roman" w:eastAsia="Times New Roman" w:hAnsi="Times New Roman" w:cs="Times New Roman"/>
+          <w:color w:val="2D3B45"/>
+          <w:kern w:val="0"/>
+          <w:sz w:val="24"/>
+          <w:szCs w:val="24"/>
+          <w14:ligatures w14:val="none"/>
+        </w:rPr>
+      </w:pPr>
+      <w:r>
+        <w:rPr>
+          <w:rFonts w:ascii="Times New Roman" w:eastAsia="Times New Roman" w:hAnsi="Times New Roman" w:cs="Times New Roman"/>
+          <w:color w:val="2D3B45"/>
+          <w:kern w:val="0"/>
+          <w:sz w:val="24"/>
+          <w:szCs w:val="24"/>
+          <w14:ligatures w14:val="none"/>
+        </w:rPr>
+        <w:t xml:space="preserve">·       UI layout: Users have a </w:t>
+      </w:r>
+      <w:proofErr w:type="gramStart"/>
+      <w:r>
+        <w:rPr>
+          <w:rFonts w:ascii="Times New Roman" w:eastAsia="Times New Roman" w:hAnsi="Times New Roman" w:cs="Times New Roman"/>
+          <w:color w:val="2D3B45"/>
+          <w:kern w:val="0"/>
+          <w:sz w:val="24"/>
+          <w:szCs w:val="24"/>
+          <w14:ligatures w14:val="none"/>
+        </w:rPr>
+        <w:t>wrist watch</w:t>
+      </w:r>
+      <w:proofErr w:type="gramEnd"/>
+      <w:r>
+        <w:rPr>
+          <w:rFonts w:ascii="Times New Roman" w:eastAsia="Times New Roman" w:hAnsi="Times New Roman" w:cs="Times New Roman"/>
+          <w:color w:val="2D3B45"/>
+          <w:kern w:val="0"/>
+          <w:sz w:val="24"/>
+          <w:szCs w:val="24"/>
+          <w14:ligatures w14:val="none"/>
+        </w:rPr>
+        <w:t xml:space="preserve"> on their left arm where they can see their own health bar and how long they’ve stayed alive. When a user picks up a gun, weapon, or ammunition, UI elements appear demonstrating the necessary actions a user must take to use the item. When an enemy is within a certain distance of the user, they will see a health bar directly above the enemy showing their health status.</w:t>
+      </w:r>
+    </w:p>
+    <w:p>
+      <w:pPr>
+        <w:shd w:val="clear" w:color="auto" w:fill="FFFFFF"/>
+        <w:spacing w:before="180" w:after="180" w:line="240" w:lineRule="auto"/>
         <w:rPr>
           <w:rFonts w:ascii="Times New Roman" w:eastAsia="Times New Roman" w:hAnsi="Times New Roman" w:cs="Times New Roman"/>
           <w:b/>
@@ -919,6 +716,7 @@
           <w:kern w:val="0"/>
           <w:sz w:val="28"/>
           <w:szCs w:val="28"/>
+          <w:u w:val="single"/>
           <w14:ligatures w14:val="none"/>
         </w:rPr>
       </w:pPr>
@@ -931,75 +729,43 @@
           <w:kern w:val="0"/>
           <w:sz w:val="28"/>
           <w:szCs w:val="28"/>
-          <w14:ligatures w14:val="none"/>
-        </w:rPr>
-        <w:t>User interface (UI) and controls (locomotion strategy, manipulation, what is shown to the user, etc.)</w:t>
-      </w:r>
-    </w:p>
-    <w:p>
-      <w:pPr>
-        <w:pStyle w:val="ListParagraph"/>
-        <w:numPr>
-          <w:ilvl w:val="0"/>
-          <w:numId w:val="3"/>
-        </w:numPr>
+          <w:u w:val="single"/>
+          <w14:ligatures w14:val="none"/>
+        </w:rPr>
+        <w:lastRenderedPageBreak/>
+        <w:t>Music and audio</w:t>
+      </w:r>
+    </w:p>
+    <w:p>
+      <w:pPr>
         <w:shd w:val="clear" w:color="auto" w:fill="FFFFFF"/>
         <w:spacing w:before="180" w:after="180" w:line="240" w:lineRule="auto"/>
-        <w:rPr>
-          <w:rFonts w:ascii="Times New Roman" w:eastAsia="Times New Roman" w:hAnsi="Times New Roman" w:cs="Times New Roman"/>
-          <w:color w:val="2D3B45"/>
-          <w:kern w:val="0"/>
-          <w:sz w:val="24"/>
-          <w:szCs w:val="24"/>
-          <w14:ligatures w14:val="none"/>
-        </w:rPr>
-      </w:pPr>
-      <w:r>
-        <w:rPr>
-          <w:rFonts w:ascii="Times New Roman" w:eastAsia="Times New Roman" w:hAnsi="Times New Roman" w:cs="Times New Roman"/>
-          <w:color w:val="2D3B45"/>
-          <w:kern w:val="0"/>
-          <w:sz w:val="24"/>
-          <w:szCs w:val="24"/>
-          <w14:ligatures w14:val="none"/>
-        </w:rPr>
-        <w:t>Locomotion Strategy:</w:t>
-      </w:r>
-    </w:p>
-    <w:p>
-      <w:pPr>
-        <w:pStyle w:val="ListParagraph"/>
-        <w:numPr>
-          <w:ilvl w:val="0"/>
-          <w:numId w:val="3"/>
-        </w:numPr>
+        <w:ind w:left="720"/>
+        <w:rPr>
+          <w:rFonts w:ascii="Times New Roman" w:eastAsia="Times New Roman" w:hAnsi="Times New Roman" w:cs="Times New Roman"/>
+          <w:color w:val="2D3B45"/>
+          <w:kern w:val="0"/>
+          <w:sz w:val="24"/>
+          <w:szCs w:val="24"/>
+          <w14:ligatures w14:val="none"/>
+        </w:rPr>
+      </w:pPr>
+      <w:r>
+        <w:rPr>
+          <w:rFonts w:ascii="Times New Roman" w:eastAsia="Times New Roman" w:hAnsi="Times New Roman" w:cs="Times New Roman"/>
+          <w:color w:val="2D3B45"/>
+          <w:kern w:val="0"/>
+          <w:sz w:val="24"/>
+          <w:szCs w:val="24"/>
+          <w14:ligatures w14:val="none"/>
+        </w:rPr>
+        <w:t>·       There is ominous background music that plays throughout the experience. There is also spatial audio associated with the enemies, so that they make noises the user can here corresponding with the enemy location in relation to the player. Users will know that they have been killed when the UI displays the game over screen and alarm audio is played.</w:t>
+      </w:r>
+    </w:p>
+    <w:p>
+      <w:pPr>
         <w:shd w:val="clear" w:color="auto" w:fill="FFFFFF"/>
-        <w:spacing w:before="180" w:after="180" w:line="240" w:lineRule="auto"/>
-        <w:rPr>
-          <w:rFonts w:ascii="Times New Roman" w:eastAsia="Times New Roman" w:hAnsi="Times New Roman" w:cs="Times New Roman"/>
-          <w:color w:val="2D3B45"/>
-          <w:kern w:val="0"/>
-          <w:sz w:val="24"/>
-          <w:szCs w:val="24"/>
-          <w14:ligatures w14:val="none"/>
-        </w:rPr>
-      </w:pPr>
-      <w:r>
-        <w:rPr>
-          <w:rFonts w:ascii="Times New Roman" w:eastAsia="Times New Roman" w:hAnsi="Times New Roman" w:cs="Times New Roman"/>
-          <w:color w:val="2D3B45"/>
-          <w:kern w:val="0"/>
-          <w:sz w:val="24"/>
-          <w:szCs w:val="24"/>
-          <w14:ligatures w14:val="none"/>
-        </w:rPr>
-        <w:t>UI layout:</w:t>
-      </w:r>
-    </w:p>
-    <w:p>
-      <w:pPr>
-        <w:shd w:val="clear" w:color="auto" w:fill="FFFFFF"/>
-        <w:spacing w:before="180" w:after="180" w:line="240" w:lineRule="auto"/>
+        <w:spacing w:before="100" w:beforeAutospacing="1" w:after="100" w:afterAutospacing="1" w:line="240" w:lineRule="auto"/>
         <w:rPr>
           <w:rFonts w:ascii="Times New Roman" w:eastAsia="Times New Roman" w:hAnsi="Times New Roman" w:cs="Times New Roman"/>
           <w:b/>
@@ -1008,6 +774,7 @@
           <w:kern w:val="0"/>
           <w:sz w:val="28"/>
           <w:szCs w:val="28"/>
+          <w:u w:val="single"/>
           <w14:ligatures w14:val="none"/>
         </w:rPr>
       </w:pPr>
@@ -1020,68 +787,10 @@
           <w:kern w:val="0"/>
           <w:sz w:val="28"/>
           <w:szCs w:val="28"/>
-          <w14:ligatures w14:val="none"/>
-        </w:rPr>
-        <w:t>Music and audio (if included)</w:t>
-      </w:r>
-    </w:p>
-    <w:p>
-      <w:pPr>
-        <w:pStyle w:val="ListParagraph"/>
-        <w:numPr>
-          <w:ilvl w:val="0"/>
-          <w:numId w:val="3"/>
-        </w:numPr>
-        <w:shd w:val="clear" w:color="auto" w:fill="FFFFFF"/>
-        <w:spacing w:before="180" w:after="180" w:line="240" w:lineRule="auto"/>
-        <w:rPr>
-          <w:rFonts w:ascii="Times New Roman" w:eastAsia="Times New Roman" w:hAnsi="Times New Roman" w:cs="Times New Roman"/>
-          <w:color w:val="2D3B45"/>
-          <w:kern w:val="0"/>
-          <w:sz w:val="24"/>
-          <w:szCs w:val="24"/>
-          <w14:ligatures w14:val="none"/>
-        </w:rPr>
-      </w:pPr>
-      <w:r>
-        <w:rPr>
-          <w:rFonts w:ascii="Times New Roman" w:eastAsia="Times New Roman" w:hAnsi="Times New Roman" w:cs="Times New Roman"/>
-          <w:color w:val="2D3B45"/>
-          <w:kern w:val="0"/>
-          <w:sz w:val="24"/>
-          <w:szCs w:val="24"/>
-          <w14:ligatures w14:val="none"/>
-        </w:rPr>
-        <w:t>TBD</w:t>
-      </w:r>
-    </w:p>
-    <w:p>
-      <w:pPr>
-        <w:shd w:val="clear" w:color="auto" w:fill="FFFFFF"/>
-        <w:spacing w:before="100" w:beforeAutospacing="1" w:after="100" w:afterAutospacing="1" w:line="240" w:lineRule="auto"/>
-        <w:rPr>
-          <w:rFonts w:ascii="Times New Roman" w:eastAsia="Times New Roman" w:hAnsi="Times New Roman" w:cs="Times New Roman"/>
-          <w:b/>
-          <w:bCs/>
-          <w:color w:val="2D3B45"/>
-          <w:kern w:val="0"/>
-          <w:sz w:val="28"/>
-          <w:szCs w:val="28"/>
-          <w14:ligatures w14:val="none"/>
-        </w:rPr>
-      </w:pPr>
-      <w:r>
-        <w:rPr>
-          <w:rFonts w:ascii="Times New Roman" w:eastAsia="Times New Roman" w:hAnsi="Times New Roman" w:cs="Times New Roman"/>
-          <w:b/>
-          <w:bCs/>
-          <w:color w:val="2D3B45"/>
-          <w:kern w:val="0"/>
-          <w:sz w:val="28"/>
-          <w:szCs w:val="28"/>
-          <w14:ligatures w14:val="none"/>
-        </w:rPr>
-        <w:t>A description of the assets you made vs ones you used from other sources (and provide attribution)</w:t>
+          <w:u w:val="single"/>
+          <w14:ligatures w14:val="none"/>
+        </w:rPr>
+        <w:t>Assets:</w:t>
       </w:r>
     </w:p>
     <w:p>
@@ -1472,7 +1181,9 @@
           <w:szCs w:val="28"/>
         </w:rPr>
       </w:pPr>
-      <w:r>
+    </w:p>
+    <w:p>
+      <w:pPr>
         <w:rPr>
           <w:rFonts w:ascii="Times New Roman" w:hAnsi="Times New Roman" w:cs="Times New Roman"/>
           <w:b/>
@@ -1480,7 +1191,302 @@
           <w:sz w:val="28"/>
           <w:szCs w:val="28"/>
         </w:rPr>
+      </w:pPr>
+    </w:p>
+    <w:p>
+      <w:pPr>
+        <w:rPr>
+          <w:rFonts w:ascii="Times New Roman" w:hAnsi="Times New Roman" w:cs="Times New Roman"/>
+          <w:b/>
+          <w:bCs/>
+          <w:sz w:val="28"/>
+          <w:szCs w:val="28"/>
+        </w:rPr>
+      </w:pPr>
+    </w:p>
+    <w:p>
+      <w:pPr>
+        <w:rPr>
+          <w:rFonts w:ascii="Times New Roman" w:hAnsi="Times New Roman" w:cs="Times New Roman"/>
+          <w:b/>
+          <w:bCs/>
+          <w:sz w:val="28"/>
+          <w:szCs w:val="28"/>
+        </w:rPr>
+      </w:pPr>
+    </w:p>
+    <w:p>
+      <w:pPr>
+        <w:rPr>
+          <w:rFonts w:ascii="Times New Roman" w:hAnsi="Times New Roman" w:cs="Times New Roman"/>
+          <w:b/>
+          <w:bCs/>
+          <w:sz w:val="28"/>
+          <w:szCs w:val="28"/>
+        </w:rPr>
+      </w:pPr>
+    </w:p>
+    <w:p>
+      <w:pPr>
+        <w:rPr>
+          <w:rFonts w:ascii="Times New Roman" w:hAnsi="Times New Roman" w:cs="Times New Roman"/>
+          <w:b/>
+          <w:bCs/>
+          <w:sz w:val="28"/>
+          <w:szCs w:val="28"/>
+        </w:rPr>
+      </w:pPr>
+    </w:p>
+    <w:p>
+      <w:pPr>
+        <w:rPr>
+          <w:rFonts w:ascii="Times New Roman" w:hAnsi="Times New Roman" w:cs="Times New Roman"/>
+          <w:b/>
+          <w:bCs/>
+          <w:sz w:val="28"/>
+          <w:szCs w:val="28"/>
+        </w:rPr>
+      </w:pPr>
+    </w:p>
+    <w:p>
+      <w:pPr>
+        <w:rPr>
+          <w:rFonts w:ascii="Times New Roman" w:hAnsi="Times New Roman" w:cs="Times New Roman"/>
+          <w:b/>
+          <w:bCs/>
+          <w:sz w:val="28"/>
+          <w:szCs w:val="28"/>
+        </w:rPr>
+      </w:pPr>
+    </w:p>
+    <w:p>
+      <w:pPr>
+        <w:rPr>
+          <w:rFonts w:ascii="Times New Roman" w:hAnsi="Times New Roman" w:cs="Times New Roman"/>
+          <w:b/>
+          <w:bCs/>
+          <w:sz w:val="28"/>
+          <w:szCs w:val="28"/>
+        </w:rPr>
+      </w:pPr>
+    </w:p>
+    <w:p>
+      <w:pPr>
+        <w:rPr>
+          <w:rFonts w:ascii="Times New Roman" w:hAnsi="Times New Roman" w:cs="Times New Roman"/>
+          <w:b/>
+          <w:bCs/>
+          <w:sz w:val="28"/>
+          <w:szCs w:val="28"/>
+        </w:rPr>
+      </w:pPr>
+    </w:p>
+    <w:p>
+      <w:pPr>
+        <w:rPr>
+          <w:rFonts w:ascii="Times New Roman" w:hAnsi="Times New Roman" w:cs="Times New Roman"/>
+          <w:b/>
+          <w:bCs/>
+          <w:sz w:val="28"/>
+          <w:szCs w:val="28"/>
+          <w:u w:val="single"/>
+        </w:rPr>
+      </w:pPr>
+      <w:r>
+        <w:rPr>
+          <w:rFonts w:ascii="Times New Roman" w:hAnsi="Times New Roman" w:cs="Times New Roman"/>
+          <w:b/>
+          <w:bCs/>
+          <w:sz w:val="28"/>
+          <w:szCs w:val="28"/>
+          <w:u w:val="single"/>
+        </w:rPr>
+        <w:lastRenderedPageBreak/>
         <w:t>Walkthrough video:</w:t>
+      </w:r>
+      <w:r>
+        <w:rPr>
+          <w:rFonts w:ascii="Times New Roman" w:hAnsi="Times New Roman" w:cs="Times New Roman"/>
+          <w:b/>
+          <w:bCs/>
+          <w:sz w:val="28"/>
+          <w:szCs w:val="28"/>
+          <w:u w:val="single"/>
+        </w:rPr>
+        <w:t xml:space="preserve"> </w:t>
+      </w:r>
+      <w:hyperlink r:id="rId18" w:history="1">
+        <w:r>
+          <w:rPr>
+            <w:rStyle w:val="Hyperlink"/>
+            <w:rFonts w:ascii="Times New Roman" w:hAnsi="Times New Roman" w:cs="Times New Roman"/>
+            <w:b/>
+            <w:bCs/>
+            <w:sz w:val="28"/>
+            <w:szCs w:val="28"/>
+          </w:rPr>
+          <w:t>https://www.youtube.com/watch?v=U-XgCW5fjq4</w:t>
+        </w:r>
+      </w:hyperlink>
+    </w:p>
+    <w:p>
+      <w:pPr>
+        <w:rPr>
+          <w:rFonts w:ascii="Times New Roman" w:hAnsi="Times New Roman" w:cs="Times New Roman"/>
+          <w:b/>
+          <w:bCs/>
+          <w:sz w:val="28"/>
+          <w:szCs w:val="28"/>
+          <w:u w:val="single"/>
+        </w:rPr>
+      </w:pPr>
+      <w:r>
+        <w:rPr>
+          <w:rFonts w:ascii="Times New Roman" w:hAnsi="Times New Roman" w:cs="Times New Roman"/>
+          <w:b/>
+          <w:bCs/>
+          <w:sz w:val="28"/>
+          <w:szCs w:val="28"/>
+          <w:u w:val="single"/>
+        </w:rPr>
+        <w:t>Gameplay Thumbnails:</w:t>
+      </w:r>
+    </w:p>
+    <w:p>
+      <w:pPr>
+        <w:rPr>
+          <w:rFonts w:ascii="Times New Roman" w:hAnsi="Times New Roman" w:cs="Times New Roman"/>
+          <w:b/>
+          <w:bCs/>
+          <w:sz w:val="28"/>
+          <w:szCs w:val="28"/>
+        </w:rPr>
+      </w:pPr>
+      <w:r>
+        <w:rPr>
+          <w:rFonts w:ascii="Times New Roman" w:hAnsi="Times New Roman" w:cs="Times New Roman"/>
+          <w:b/>
+          <w:bCs/>
+          <w:sz w:val="28"/>
+          <w:szCs w:val="28"/>
+        </w:rPr>
+        <w:t xml:space="preserve"> </w:t>
+      </w:r>
+      <w:r>
+        <w:rPr>
+          <w:rFonts w:ascii="Times New Roman" w:hAnsi="Times New Roman" w:cs="Times New Roman"/>
+          <w:b/>
+          <w:bCs/>
+          <w:noProof/>
+          <w:sz w:val="28"/>
+          <w:szCs w:val="28"/>
+        </w:rPr>
+        <w:drawing>
+          <wp:inline distT="0" distB="0" distL="0" distR="0" wp14:anchorId="0CE38BD6" wp14:editId="30281D50">
+            <wp:extent cx="2556328" cy="2256790"/>
+            <wp:effectExtent l="0" t="0" r="0" b="0"/>
+            <wp:docPr id="1799547175" name="Picture 1"/>
+            <wp:cNvGraphicFramePr>
+              <a:graphicFrameLocks xmlns:a="http://schemas.openxmlformats.org/drawingml/2006/main" noChangeAspect="1"/>
+            </wp:cNvGraphicFramePr>
+            <a:graphic xmlns:a="http://schemas.openxmlformats.org/drawingml/2006/main">
+              <a:graphicData uri="http://schemas.openxmlformats.org/drawingml/2006/picture">
+                <pic:pic xmlns:pic="http://schemas.openxmlformats.org/drawingml/2006/picture">
+                  <pic:nvPicPr>
+                    <pic:cNvPr id="0" name="Picture 1"/>
+                    <pic:cNvPicPr>
+                      <a:picLocks noChangeAspect="1" noChangeArrowheads="1"/>
+                    </pic:cNvPicPr>
+                  </pic:nvPicPr>
+                  <pic:blipFill>
+                    <a:blip r:embed="rId19" cstate="print">
+                      <a:extLst>
+                        <a:ext uri="{28A0092B-C50C-407E-A947-70E740481C1C}">
+                          <a14:useLocalDpi xmlns:a14="http://schemas.microsoft.com/office/drawing/2010/main" val="0"/>
+                        </a:ext>
+                      </a:extLst>
+                    </a:blip>
+                    <a:srcRect/>
+                    <a:stretch>
+                      <a:fillRect/>
+                    </a:stretch>
+                  </pic:blipFill>
+                  <pic:spPr bwMode="auto">
+                    <a:xfrm>
+                      <a:off x="0" y="0"/>
+                      <a:ext cx="2568481" cy="2267519"/>
+                    </a:xfrm>
+                    <a:prstGeom prst="rect">
+                      <a:avLst/>
+                    </a:prstGeom>
+                    <a:noFill/>
+                    <a:ln>
+                      <a:noFill/>
+                    </a:ln>
+                  </pic:spPr>
+                </pic:pic>
+              </a:graphicData>
+            </a:graphic>
+          </wp:inline>
+        </w:drawing>
+      </w:r>
+      <w:r>
+        <w:rPr>
+          <w:rFonts w:ascii="Times New Roman" w:hAnsi="Times New Roman" w:cs="Times New Roman"/>
+          <w:b/>
+          <w:bCs/>
+          <w:noProof/>
+          <w:sz w:val="28"/>
+          <w:szCs w:val="28"/>
+        </w:rPr>
+        <w:drawing>
+          <wp:inline distT="0" distB="0" distL="0" distR="0" wp14:anchorId="7F7E7504" wp14:editId="3836FA2B">
+            <wp:extent cx="2719388" cy="2255955"/>
+            <wp:effectExtent l="0" t="0" r="5080" b="0"/>
+            <wp:docPr id="1304766359" name="Picture 2"/>
+            <wp:cNvGraphicFramePr>
+              <a:graphicFrameLocks xmlns:a="http://schemas.openxmlformats.org/drawingml/2006/main" noChangeAspect="1"/>
+            </wp:cNvGraphicFramePr>
+            <a:graphic xmlns:a="http://schemas.openxmlformats.org/drawingml/2006/main">
+              <a:graphicData uri="http://schemas.openxmlformats.org/drawingml/2006/picture">
+                <pic:pic xmlns:pic="http://schemas.openxmlformats.org/drawingml/2006/picture">
+                  <pic:nvPicPr>
+                    <pic:cNvPr id="0" name="Picture 2"/>
+                    <pic:cNvPicPr>
+                      <a:picLocks noChangeAspect="1" noChangeArrowheads="1"/>
+                    </pic:cNvPicPr>
+                  </pic:nvPicPr>
+                  <pic:blipFill>
+                    <a:blip r:embed="rId20" cstate="print">
+                      <a:extLst>
+                        <a:ext uri="{28A0092B-C50C-407E-A947-70E740481C1C}">
+                          <a14:useLocalDpi xmlns:a14="http://schemas.microsoft.com/office/drawing/2010/main" val="0"/>
+                        </a:ext>
+                      </a:extLst>
+                    </a:blip>
+                    <a:srcRect/>
+                    <a:stretch>
+                      <a:fillRect/>
+                    </a:stretch>
+                  </pic:blipFill>
+                  <pic:spPr bwMode="auto">
+                    <a:xfrm>
+                      <a:off x="0" y="0"/>
+                      <a:ext cx="2724555" cy="2260242"/>
+                    </a:xfrm>
+                    <a:prstGeom prst="rect">
+                      <a:avLst/>
+                    </a:prstGeom>
+                    <a:noFill/>
+                    <a:ln>
+                      <a:noFill/>
+                    </a:ln>
+                  </pic:spPr>
+                </pic:pic>
+              </a:graphicData>
+            </a:graphic>
+          </wp:inline>
+        </w:drawing>
       </w:r>
     </w:p>
     <w:p/>
@@ -1953,7 +1959,7 @@
       <w:lvlText w:val=""/>
       <w:lvlJc w:val="left"/>
       <w:pPr>
-        <w:ind w:left="1440" w:hanging="360"/>
+        <w:ind w:left="360" w:hanging="360"/>
       </w:pPr>
       <w:rPr>
         <w:rFonts w:ascii="Symbol" w:hAnsi="Symbol" w:hint="default"/>
@@ -1965,7 +1971,7 @@
       <w:lvlText w:val="o"/>
       <w:lvlJc w:val="left"/>
       <w:pPr>
-        <w:ind w:left="2160" w:hanging="360"/>
+        <w:ind w:left="1080" w:hanging="360"/>
       </w:pPr>
       <w:rPr>
         <w:rFonts w:ascii="Courier New" w:hAnsi="Courier New" w:cs="Courier New" w:hint="default"/>
@@ -1977,7 +1983,7 @@
       <w:lvlText w:val=""/>
       <w:lvlJc w:val="left"/>
       <w:pPr>
-        <w:ind w:left="2880" w:hanging="360"/>
+        <w:ind w:left="1800" w:hanging="360"/>
       </w:pPr>
       <w:rPr>
         <w:rFonts w:ascii="Wingdings" w:hAnsi="Wingdings" w:hint="default"/>
@@ -1989,7 +1995,7 @@
       <w:lvlText w:val=""/>
       <w:lvlJc w:val="left"/>
       <w:pPr>
-        <w:ind w:left="3600" w:hanging="360"/>
+        <w:ind w:left="2520" w:hanging="360"/>
       </w:pPr>
       <w:rPr>
         <w:rFonts w:ascii="Symbol" w:hAnsi="Symbol" w:hint="default"/>
@@ -2001,7 +2007,7 @@
       <w:lvlText w:val="o"/>
       <w:lvlJc w:val="left"/>
       <w:pPr>
-        <w:ind w:left="4320" w:hanging="360"/>
+        <w:ind w:left="3240" w:hanging="360"/>
       </w:pPr>
       <w:rPr>
         <w:rFonts w:ascii="Courier New" w:hAnsi="Courier New" w:cs="Courier New" w:hint="default"/>
@@ -2013,7 +2019,7 @@
       <w:lvlText w:val=""/>
       <w:lvlJc w:val="left"/>
       <w:pPr>
-        <w:ind w:left="5040" w:hanging="360"/>
+        <w:ind w:left="3960" w:hanging="360"/>
       </w:pPr>
       <w:rPr>
         <w:rFonts w:ascii="Wingdings" w:hAnsi="Wingdings" w:hint="default"/>
@@ -2025,7 +2031,7 @@
       <w:lvlText w:val=""/>
       <w:lvlJc w:val="left"/>
       <w:pPr>
-        <w:ind w:left="5760" w:hanging="360"/>
+        <w:ind w:left="4680" w:hanging="360"/>
       </w:pPr>
       <w:rPr>
         <w:rFonts w:ascii="Symbol" w:hAnsi="Symbol" w:hint="default"/>
@@ -2037,7 +2043,7 @@
       <w:lvlText w:val="o"/>
       <w:lvlJc w:val="left"/>
       <w:pPr>
-        <w:ind w:left="6480" w:hanging="360"/>
+        <w:ind w:left="5400" w:hanging="360"/>
       </w:pPr>
       <w:rPr>
         <w:rFonts w:ascii="Courier New" w:hAnsi="Courier New" w:cs="Courier New" w:hint="default"/>
@@ -2049,7 +2055,7 @@
       <w:lvlText w:val=""/>
       <w:lvlJc w:val="left"/>
       <w:pPr>
-        <w:ind w:left="7200" w:hanging="360"/>
+        <w:ind w:left="6120" w:hanging="360"/>
       </w:pPr>
       <w:rPr>
         <w:rFonts w:ascii="Wingdings" w:hAnsi="Wingdings" w:hint="default"/>
@@ -2674,7 +2680,6 @@
   <w:style w:type="character" w:default="1" w:styleId="DefaultParagraphFont">
     <w:name w:val="Default Paragraph Font"/>
     <w:uiPriority w:val="1"/>
-    <w:semiHidden/>
     <w:unhideWhenUsed/>
   </w:style>
   <w:style w:type="table" w:default="1" w:styleId="TableNormal">
@@ -3024,11 +3029,34 @@
     <w:name w:val="Hyperlink"/>
     <w:basedOn w:val="DefaultParagraphFont"/>
     <w:uiPriority w:val="99"/>
-    <w:semiHidden/>
     <w:unhideWhenUsed/>
     <w:rsid w:val="00FA083D"/>
     <w:rPr>
       <w:color w:val="0000FF"/>
+      <w:u w:val="single"/>
+    </w:rPr>
+  </w:style>
+  <w:style w:type="character" w:styleId="UnresolvedMention">
+    <w:name w:val="Unresolved Mention"/>
+    <w:basedOn w:val="DefaultParagraphFont"/>
+    <w:uiPriority w:val="99"/>
+    <w:semiHidden/>
+    <w:unhideWhenUsed/>
+    <w:rsid w:val="0038712A"/>
+    <w:rPr>
+      <w:color w:val="605E5C"/>
+      <w:shd w:val="clear" w:color="auto" w:fill="E1DFDD"/>
+    </w:rPr>
+  </w:style>
+  <w:style w:type="character" w:styleId="FollowedHyperlink">
+    <w:name w:val="FollowedHyperlink"/>
+    <w:basedOn w:val="DefaultParagraphFont"/>
+    <w:uiPriority w:val="99"/>
+    <w:semiHidden/>
+    <w:unhideWhenUsed/>
+    <w:rsid w:val="00021374"/>
+    <w:rPr>
+      <w:color w:val="96607D" w:themeColor="followedHyperlink"/>
       <w:u w:val="single"/>
     </w:rPr>
   </w:style>

</xml_diff>